<commit_message>
harus commit dlu baru bisa di pull
</commit_message>
<xml_diff>
--- a/BAB 3.docx
+++ b/BAB 3.docx
@@ -1,10 +1,11 @@
 
 <file path=word/document.xml><?xml version="1.0" encoding="utf-8"?>
-<w:document xmlns:ve="http://schemas.openxmlformats.org/markup-compatibility/2006" xmlns:o="urn:schemas-microsoft-com:office:office" xmlns:r="http://schemas.openxmlformats.org/officeDocument/2006/relationships" xmlns:m="http://schemas.openxmlformats.org/officeDocument/2006/math" xmlns:v="urn:schemas-microsoft-com:vml" xmlns:wp="http://schemas.openxmlformats.org/drawingml/2006/wordprocessingDrawing" xmlns:w10="urn:schemas-microsoft-com:office:word" xmlns:w="http://schemas.openxmlformats.org/wordprocessingml/2006/main" xmlns:wne="http://schemas.microsoft.com/office/word/2006/wordml">
+<w:document xmlns:wpc="http://schemas.microsoft.com/office/word/2010/wordprocessingCanvas" xmlns:mc="http://schemas.openxmlformats.org/markup-compatibility/2006" xmlns:o="urn:schemas-microsoft-com:office:office" xmlns:r="http://schemas.openxmlformats.org/officeDocument/2006/relationships" xmlns:m="http://schemas.openxmlformats.org/officeDocument/2006/math" xmlns:v="urn:schemas-microsoft-com:vml" xmlns:wp14="http://schemas.microsoft.com/office/word/2010/wordprocessingDrawing" xmlns:wp="http://schemas.openxmlformats.org/drawingml/2006/wordprocessingDrawing" xmlns:w10="urn:schemas-microsoft-com:office:word" xmlns:w="http://schemas.openxmlformats.org/wordprocessingml/2006/main" xmlns:w14="http://schemas.microsoft.com/office/word/2010/wordml" xmlns:w15="http://schemas.microsoft.com/office/word/2012/wordml" xmlns:wpg="http://schemas.microsoft.com/office/word/2010/wordprocessingGroup" xmlns:wpi="http://schemas.microsoft.com/office/word/2010/wordprocessingInk" xmlns:wne="http://schemas.microsoft.com/office/word/2006/wordml" xmlns:wps="http://schemas.microsoft.com/office/word/2010/wordprocessingShape" mc:Ignorable="w14 w15 wp14">
   <w:body>
     <w:p>
       <w:pPr>
         <w:pStyle w:val="Heading1"/>
+        <w:spacing w:before="0"/>
       </w:pPr>
       <w:r>
         <w:rPr>
@@ -30,6 +31,7 @@
     <w:p>
       <w:pPr>
         <w:pStyle w:val="Heading1"/>
+        <w:spacing w:before="0"/>
       </w:pPr>
       <w:r>
         <w:t>METODE PENELITIAN</w:t>
@@ -198,7 +200,6 @@
         <w:autoSpaceDE w:val="0"/>
         <w:autoSpaceDN w:val="0"/>
         <w:adjustRightInd w:val="0"/>
-        <w:ind w:firstLine="720"/>
         <w:rPr>
           <w:szCs w:val="24"/>
           <w:lang w:val="id-ID"/>
@@ -440,6 +441,7 @@
           <w:szCs w:val="24"/>
           <w:lang w:val="id-ID" w:eastAsia="id-ID"/>
         </w:rPr>
+        <w:lastRenderedPageBreak/>
         <w:pict>
           <v:rect id="_x0000_s1027" style="position:absolute;left:0;text-align:left;margin-left:176.85pt;margin-top:71.65pt;width:39.25pt;height:20.6pt;z-index:251657728" stroked="f">
             <v:textbox style="mso-next-textbox:#_x0000_s1027">
@@ -501,6 +503,8 @@
           <w:lang w:val="id-ID"/>
         </w:rPr>
       </w:pPr>
+      <w:bookmarkStart w:id="0" w:name="_GoBack"/>
+      <w:bookmarkEnd w:id="0"/>
     </w:p>
     <w:p>
       <w:pPr>
@@ -1043,7 +1047,6 @@
           <w:rFonts w:ascii="Times New Roman" w:hAnsi="Times New Roman"/>
           <w:lang w:val="id-ID"/>
         </w:rPr>
-        <w:lastRenderedPageBreak/>
         <w:t>Class diagram.</w:t>
       </w:r>
     </w:p>
@@ -1071,6 +1074,7 @@
           <w:rFonts w:ascii="Times New Roman" w:hAnsi="Times New Roman"/>
           <w:lang w:val="id-ID"/>
         </w:rPr>
+        <w:lastRenderedPageBreak/>
         <w:t>Sequence Diagram.</w:t>
       </w:r>
     </w:p>
@@ -1735,8 +1739,6 @@
         </w:rPr>
         <w:t xml:space="preserve">februari </w:t>
       </w:r>
-      <w:bookmarkStart w:id="0" w:name="_GoBack"/>
-      <w:bookmarkEnd w:id="0"/>
       <w:r>
         <w:rPr>
           <w:szCs w:val="24"/>
@@ -1789,7 +1791,7 @@
           <w:insideV w:val="single" w:sz="4" w:space="0" w:color="000000"/>
         </w:tblBorders>
         <w:tblLayout w:type="fixed"/>
-        <w:tblLook w:val="04A0"/>
+        <w:tblLook w:val="04A0" w:firstRow="1" w:lastRow="0" w:firstColumn="1" w:lastColumn="0" w:noHBand="0" w:noVBand="1"/>
       </w:tblPr>
       <w:tblGrid>
         <w:gridCol w:w="514"/>
@@ -3958,7 +3960,7 @@
       <w:footerReference w:type="first" r:id="rId9"/>
       <w:pgSz w:w="11907" w:h="16840" w:code="9"/>
       <w:pgMar w:top="2268" w:right="1701" w:bottom="1701" w:left="2268" w:header="720" w:footer="720" w:gutter="0"/>
-      <w:pgNumType w:start="41"/>
+      <w:pgNumType w:start="20"/>
       <w:cols w:space="720"/>
       <w:titlePg/>
       <w:docGrid w:linePitch="360"/>
@@ -3968,15 +3970,15 @@
 </file>
 
 <file path=word/endnotes.xml><?xml version="1.0" encoding="utf-8"?>
-<w:endnotes xmlns:ve="http://schemas.openxmlformats.org/markup-compatibility/2006" xmlns:o="urn:schemas-microsoft-com:office:office" xmlns:r="http://schemas.openxmlformats.org/officeDocument/2006/relationships" xmlns:m="http://schemas.openxmlformats.org/officeDocument/2006/math" xmlns:v="urn:schemas-microsoft-com:vml" xmlns:wp="http://schemas.openxmlformats.org/drawingml/2006/wordprocessingDrawing" xmlns:w10="urn:schemas-microsoft-com:office:word" xmlns:w="http://schemas.openxmlformats.org/wordprocessingml/2006/main" xmlns:wne="http://schemas.microsoft.com/office/word/2006/wordml">
-  <w:endnote w:type="separator" w:id="0">
+<w:endnotes xmlns:wpc="http://schemas.microsoft.com/office/word/2010/wordprocessingCanvas" xmlns:mc="http://schemas.openxmlformats.org/markup-compatibility/2006" xmlns:o="urn:schemas-microsoft-com:office:office" xmlns:r="http://schemas.openxmlformats.org/officeDocument/2006/relationships" xmlns:m="http://schemas.openxmlformats.org/officeDocument/2006/math" xmlns:v="urn:schemas-microsoft-com:vml" xmlns:wp14="http://schemas.microsoft.com/office/word/2010/wordprocessingDrawing" xmlns:wp="http://schemas.openxmlformats.org/drawingml/2006/wordprocessingDrawing" xmlns:w10="urn:schemas-microsoft-com:office:word" xmlns:w="http://schemas.openxmlformats.org/wordprocessingml/2006/main" xmlns:w14="http://schemas.microsoft.com/office/word/2010/wordml" xmlns:w15="http://schemas.microsoft.com/office/word/2012/wordml" xmlns:wpg="http://schemas.microsoft.com/office/word/2010/wordprocessingGroup" xmlns:wpi="http://schemas.microsoft.com/office/word/2010/wordprocessingInk" xmlns:wne="http://schemas.microsoft.com/office/word/2006/wordml" xmlns:wps="http://schemas.microsoft.com/office/word/2010/wordprocessingShape" mc:Ignorable="w14 w15 wp14">
+  <w:endnote w:type="separator" w:id="-1">
     <w:p>
       <w:r>
         <w:separator/>
       </w:r>
     </w:p>
   </w:endnote>
-  <w:endnote w:type="continuationSeparator" w:id="1">
+  <w:endnote w:type="continuationSeparator" w:id="0">
     <w:p>
       <w:r>
         <w:continuationSeparator/>
@@ -3987,35 +3989,50 @@
 </file>
 
 <file path=word/footer1.xml><?xml version="1.0" encoding="utf-8"?>
-<w:ftr xmlns:ve="http://schemas.openxmlformats.org/markup-compatibility/2006" xmlns:o="urn:schemas-microsoft-com:office:office" xmlns:r="http://schemas.openxmlformats.org/officeDocument/2006/relationships" xmlns:m="http://schemas.openxmlformats.org/officeDocument/2006/math" xmlns:v="urn:schemas-microsoft-com:vml" xmlns:wp="http://schemas.openxmlformats.org/drawingml/2006/wordprocessingDrawing" xmlns:w10="urn:schemas-microsoft-com:office:word" xmlns:w="http://schemas.openxmlformats.org/wordprocessingml/2006/main" xmlns:wne="http://schemas.microsoft.com/office/word/2006/wordml">
-  <w:p>
-    <w:pPr>
-      <w:pStyle w:val="Footer"/>
-    </w:pPr>
-  </w:p>
-  <w:p>
-    <w:pPr>
-      <w:pStyle w:val="Footer"/>
+<w:ftr xmlns:wpc="http://schemas.microsoft.com/office/word/2010/wordprocessingCanvas" xmlns:mc="http://schemas.openxmlformats.org/markup-compatibility/2006" xmlns:o="urn:schemas-microsoft-com:office:office" xmlns:r="http://schemas.openxmlformats.org/officeDocument/2006/relationships" xmlns:m="http://schemas.openxmlformats.org/officeDocument/2006/math" xmlns:v="urn:schemas-microsoft-com:vml" xmlns:wp14="http://schemas.microsoft.com/office/word/2010/wordprocessingDrawing" xmlns:wp="http://schemas.openxmlformats.org/drawingml/2006/wordprocessingDrawing" xmlns:w10="urn:schemas-microsoft-com:office:word" xmlns:w="http://schemas.openxmlformats.org/wordprocessingml/2006/main" xmlns:w14="http://schemas.microsoft.com/office/word/2010/wordml" xmlns:w15="http://schemas.microsoft.com/office/word/2012/wordml" xmlns:wpg="http://schemas.microsoft.com/office/word/2010/wordprocessingGroup" xmlns:wpi="http://schemas.microsoft.com/office/word/2010/wordprocessingInk" xmlns:wne="http://schemas.microsoft.com/office/word/2006/wordml" xmlns:wps="http://schemas.microsoft.com/office/word/2010/wordprocessingShape" mc:Ignorable="w14 w15 wp14">
+  <w:sdt>
+    <w:sdtPr>
+      <w:id w:val="-1732918492"/>
+      <w:docPartObj>
+        <w:docPartGallery w:val="Page Numbers (Bottom of Page)"/>
+        <w:docPartUnique/>
+      </w:docPartObj>
+    </w:sdtPr>
+    <w:sdtEndPr>
       <w:rPr>
-        <w:sz w:val="22"/>
-        <w:lang w:val="id-ID"/>
+        <w:noProof/>
       </w:rPr>
-    </w:pPr>
-    <w:r>
-      <w:rPr>
-        <w:sz w:val="22"/>
-        <w:lang w:val="id-ID"/>
-      </w:rPr>
-      <w:t>4</w:t>
-    </w:r>
-    <w:r>
-      <w:rPr>
-        <w:sz w:val="22"/>
-        <w:lang w:val="id-ID"/>
-      </w:rPr>
-      <w:t>1</w:t>
-    </w:r>
-  </w:p>
+    </w:sdtEndPr>
+    <w:sdtContent>
+      <w:p>
+        <w:pPr>
+          <w:pStyle w:val="Footer"/>
+          <w:jc w:val="center"/>
+        </w:pPr>
+        <w:r>
+          <w:fldChar w:fldCharType="begin"/>
+        </w:r>
+        <w:r>
+          <w:instrText xml:space="preserve"> PAGE   \* MERGEFORMAT </w:instrText>
+        </w:r>
+        <w:r>
+          <w:fldChar w:fldCharType="separate"/>
+        </w:r>
+        <w:r>
+          <w:rPr>
+            <w:noProof/>
+          </w:rPr>
+          <w:t>20</w:t>
+        </w:r>
+        <w:r>
+          <w:rPr>
+            <w:noProof/>
+          </w:rPr>
+          <w:fldChar w:fldCharType="end"/>
+        </w:r>
+      </w:p>
+    </w:sdtContent>
+  </w:sdt>
   <w:p>
     <w:pPr>
       <w:pStyle w:val="Footer"/>
@@ -4029,15 +4046,15 @@
 </file>
 
 <file path=word/footnotes.xml><?xml version="1.0" encoding="utf-8"?>
-<w:footnotes xmlns:ve="http://schemas.openxmlformats.org/markup-compatibility/2006" xmlns:o="urn:schemas-microsoft-com:office:office" xmlns:r="http://schemas.openxmlformats.org/officeDocument/2006/relationships" xmlns:m="http://schemas.openxmlformats.org/officeDocument/2006/math" xmlns:v="urn:schemas-microsoft-com:vml" xmlns:wp="http://schemas.openxmlformats.org/drawingml/2006/wordprocessingDrawing" xmlns:w10="urn:schemas-microsoft-com:office:word" xmlns:w="http://schemas.openxmlformats.org/wordprocessingml/2006/main" xmlns:wne="http://schemas.microsoft.com/office/word/2006/wordml">
-  <w:footnote w:type="separator" w:id="0">
+<w:footnotes xmlns:wpc="http://schemas.microsoft.com/office/word/2010/wordprocessingCanvas" xmlns:mc="http://schemas.openxmlformats.org/markup-compatibility/2006" xmlns:o="urn:schemas-microsoft-com:office:office" xmlns:r="http://schemas.openxmlformats.org/officeDocument/2006/relationships" xmlns:m="http://schemas.openxmlformats.org/officeDocument/2006/math" xmlns:v="urn:schemas-microsoft-com:vml" xmlns:wp14="http://schemas.microsoft.com/office/word/2010/wordprocessingDrawing" xmlns:wp="http://schemas.openxmlformats.org/drawingml/2006/wordprocessingDrawing" xmlns:w10="urn:schemas-microsoft-com:office:word" xmlns:w="http://schemas.openxmlformats.org/wordprocessingml/2006/main" xmlns:w14="http://schemas.microsoft.com/office/word/2010/wordml" xmlns:w15="http://schemas.microsoft.com/office/word/2012/wordml" xmlns:wpg="http://schemas.microsoft.com/office/word/2010/wordprocessingGroup" xmlns:wpi="http://schemas.microsoft.com/office/word/2010/wordprocessingInk" xmlns:wne="http://schemas.microsoft.com/office/word/2006/wordml" xmlns:wps="http://schemas.microsoft.com/office/word/2010/wordprocessingShape" mc:Ignorable="w14 w15 wp14">
+  <w:footnote w:type="separator" w:id="-1">
     <w:p>
       <w:r>
         <w:separator/>
       </w:r>
     </w:p>
   </w:footnote>
-  <w:footnote w:type="continuationSeparator" w:id="1">
+  <w:footnote w:type="continuationSeparator" w:id="0">
     <w:p>
       <w:r>
         <w:continuationSeparator/>
@@ -4048,7 +4065,7 @@
 </file>
 
 <file path=word/header1.xml><?xml version="1.0" encoding="utf-8"?>
-<w:hdr xmlns:ve="http://schemas.openxmlformats.org/markup-compatibility/2006" xmlns:o="urn:schemas-microsoft-com:office:office" xmlns:r="http://schemas.openxmlformats.org/officeDocument/2006/relationships" xmlns:m="http://schemas.openxmlformats.org/officeDocument/2006/math" xmlns:v="urn:schemas-microsoft-com:vml" xmlns:wp="http://schemas.openxmlformats.org/drawingml/2006/wordprocessingDrawing" xmlns:w10="urn:schemas-microsoft-com:office:word" xmlns:w="http://schemas.openxmlformats.org/wordprocessingml/2006/main" xmlns:wne="http://schemas.microsoft.com/office/word/2006/wordml">
+<w:hdr xmlns:wpc="http://schemas.microsoft.com/office/word/2010/wordprocessingCanvas" xmlns:mc="http://schemas.openxmlformats.org/markup-compatibility/2006" xmlns:o="urn:schemas-microsoft-com:office:office" xmlns:r="http://schemas.openxmlformats.org/officeDocument/2006/relationships" xmlns:m="http://schemas.openxmlformats.org/officeDocument/2006/math" xmlns:v="urn:schemas-microsoft-com:vml" xmlns:wp14="http://schemas.microsoft.com/office/word/2010/wordprocessingDrawing" xmlns:wp="http://schemas.openxmlformats.org/drawingml/2006/wordprocessingDrawing" xmlns:w10="urn:schemas-microsoft-com:office:word" xmlns:w="http://schemas.openxmlformats.org/wordprocessingml/2006/main" xmlns:w14="http://schemas.microsoft.com/office/word/2010/wordml" xmlns:w15="http://schemas.microsoft.com/office/word/2012/wordml" xmlns:wpg="http://schemas.microsoft.com/office/word/2010/wordprocessingGroup" xmlns:wpi="http://schemas.microsoft.com/office/word/2010/wordprocessingInk" xmlns:wne="http://schemas.microsoft.com/office/word/2006/wordml" xmlns:wps="http://schemas.microsoft.com/office/word/2010/wordprocessingShape" mc:Ignorable="w14 w15 wp14">
   <w:sdt>
     <w:sdtPr>
       <w:id w:val="-1438519097"/>
@@ -4095,7 +4112,7 @@
             <w:noProof/>
             <w:sz w:val="22"/>
           </w:rPr>
-          <w:t>45</w:t>
+          <w:t>21</w:t>
         </w:r>
         <w:r>
           <w:rPr>
@@ -4116,7 +4133,7 @@
 </file>
 
 <file path=word/numbering.xml><?xml version="1.0" encoding="utf-8"?>
-<w:numbering xmlns:ve="http://schemas.openxmlformats.org/markup-compatibility/2006" xmlns:o="urn:schemas-microsoft-com:office:office" xmlns:r="http://schemas.openxmlformats.org/officeDocument/2006/relationships" xmlns:m="http://schemas.openxmlformats.org/officeDocument/2006/math" xmlns:v="urn:schemas-microsoft-com:vml" xmlns:wp="http://schemas.openxmlformats.org/drawingml/2006/wordprocessingDrawing" xmlns:w10="urn:schemas-microsoft-com:office:word" xmlns:w="http://schemas.openxmlformats.org/wordprocessingml/2006/main" xmlns:wne="http://schemas.microsoft.com/office/word/2006/wordml">
+<w:numbering xmlns:wpc="http://schemas.microsoft.com/office/word/2010/wordprocessingCanvas" xmlns:mc="http://schemas.openxmlformats.org/markup-compatibility/2006" xmlns:o="urn:schemas-microsoft-com:office:office" xmlns:r="http://schemas.openxmlformats.org/officeDocument/2006/relationships" xmlns:m="http://schemas.openxmlformats.org/officeDocument/2006/math" xmlns:v="urn:schemas-microsoft-com:vml" xmlns:wp14="http://schemas.microsoft.com/office/word/2010/wordprocessingDrawing" xmlns:wp="http://schemas.openxmlformats.org/drawingml/2006/wordprocessingDrawing" xmlns:w10="urn:schemas-microsoft-com:office:word" xmlns:w="http://schemas.openxmlformats.org/wordprocessingml/2006/main" xmlns:w14="http://schemas.microsoft.com/office/word/2010/wordml" xmlns:w15="http://schemas.microsoft.com/office/word/2012/wordml" xmlns:wpg="http://schemas.microsoft.com/office/word/2010/wordprocessingGroup" xmlns:wpi="http://schemas.microsoft.com/office/word/2010/wordprocessingInk" xmlns:wne="http://schemas.microsoft.com/office/word/2006/wordml" xmlns:wps="http://schemas.microsoft.com/office/word/2010/wordprocessingShape" mc:Ignorable="w14 w15 wp14">
   <w:abstractNum w:abstractNumId="0">
     <w:nsid w:val="0F347FDE"/>
     <w:multiLevelType w:val="hybridMultilevel"/>
@@ -5117,7 +5134,7 @@
 </file>
 
 <file path=word/styles.xml><?xml version="1.0" encoding="utf-8"?>
-<w:styles xmlns:r="http://schemas.openxmlformats.org/officeDocument/2006/relationships" xmlns:w="http://schemas.openxmlformats.org/wordprocessingml/2006/main">
+<w:styles xmlns:mc="http://schemas.openxmlformats.org/markup-compatibility/2006" xmlns:r="http://schemas.openxmlformats.org/officeDocument/2006/relationships" xmlns:w="http://schemas.openxmlformats.org/wordprocessingml/2006/main" xmlns:w14="http://schemas.microsoft.com/office/word/2010/wordml" xmlns:w15="http://schemas.microsoft.com/office/word/2012/wordml" mc:Ignorable="w14 w15">
   <w:docDefaults>
     <w:rPrDefault>
       <w:rPr>
@@ -5127,144 +5144,378 @@
     </w:rPrDefault>
     <w:pPrDefault/>
   </w:docDefaults>
-  <w:latentStyles w:defLockedState="0" w:defUIPriority="99" w:defSemiHidden="1" w:defUnhideWhenUsed="1" w:defQFormat="0" w:count="267">
-    <w:lsdException w:name="Normal" w:semiHidden="0" w:uiPriority="0" w:unhideWhenUsed="0" w:qFormat="1"/>
-    <w:lsdException w:name="heading 1" w:semiHidden="0" w:uiPriority="9" w:unhideWhenUsed="0" w:qFormat="1"/>
-    <w:lsdException w:name="heading 2" w:uiPriority="9" w:qFormat="1"/>
-    <w:lsdException w:name="heading 3" w:uiPriority="9" w:qFormat="1"/>
-    <w:lsdException w:name="heading 4" w:uiPriority="9" w:qFormat="1"/>
-    <w:lsdException w:name="heading 5" w:uiPriority="9" w:qFormat="1"/>
-    <w:lsdException w:name="heading 6" w:uiPriority="9" w:qFormat="1"/>
-    <w:lsdException w:name="heading 7" w:uiPriority="9" w:qFormat="1"/>
-    <w:lsdException w:name="heading 8" w:uiPriority="9" w:qFormat="1"/>
-    <w:lsdException w:name="heading 9" w:uiPriority="9" w:qFormat="1"/>
-    <w:lsdException w:name="toc 1" w:uiPriority="39"/>
-    <w:lsdException w:name="toc 2" w:uiPriority="39"/>
-    <w:lsdException w:name="toc 3" w:uiPriority="39"/>
-    <w:lsdException w:name="toc 4" w:uiPriority="39"/>
-    <w:lsdException w:name="toc 5" w:uiPriority="39"/>
-    <w:lsdException w:name="toc 6" w:uiPriority="39"/>
-    <w:lsdException w:name="toc 7" w:uiPriority="39"/>
-    <w:lsdException w:name="toc 8" w:uiPriority="39"/>
-    <w:lsdException w:name="toc 9" w:uiPriority="39"/>
-    <w:lsdException w:name="caption" w:uiPriority="35" w:qFormat="1"/>
-    <w:lsdException w:name="Title" w:semiHidden="0" w:uiPriority="10" w:unhideWhenUsed="0" w:qFormat="1"/>
-    <w:lsdException w:name="Default Paragraph Font" w:uiPriority="1"/>
-    <w:lsdException w:name="Subtitle" w:semiHidden="0" w:uiPriority="11" w:unhideWhenUsed="0" w:qFormat="1"/>
-    <w:lsdException w:name="Strong" w:semiHidden="0" w:uiPriority="22" w:unhideWhenUsed="0" w:qFormat="1"/>
-    <w:lsdException w:name="Emphasis" w:semiHidden="0" w:uiPriority="20" w:unhideWhenUsed="0" w:qFormat="1"/>
-    <w:lsdException w:name="Table Grid" w:semiHidden="0" w:uiPriority="59" w:unhideWhenUsed="0"/>
-    <w:lsdException w:name="Placeholder Text" w:unhideWhenUsed="0"/>
-    <w:lsdException w:name="No Spacing" w:semiHidden="0" w:uiPriority="1" w:unhideWhenUsed="0" w:qFormat="1"/>
-    <w:lsdException w:name="Light Shading" w:semiHidden="0" w:uiPriority="60" w:unhideWhenUsed="0"/>
-    <w:lsdException w:name="Light List" w:semiHidden="0" w:uiPriority="61" w:unhideWhenUsed="0"/>
-    <w:lsdException w:name="Light Grid" w:semiHidden="0" w:uiPriority="62" w:unhideWhenUsed="0"/>
-    <w:lsdException w:name="Medium Shading 1" w:semiHidden="0" w:uiPriority="63" w:unhideWhenUsed="0"/>
-    <w:lsdException w:name="Medium Shading 2" w:semiHidden="0" w:uiPriority="64" w:unhideWhenUsed="0"/>
-    <w:lsdException w:name="Medium List 1" w:semiHidden="0" w:uiPriority="65" w:unhideWhenUsed="0"/>
-    <w:lsdException w:name="Medium List 2" w:semiHidden="0" w:uiPriority="66" w:unhideWhenUsed="0"/>
-    <w:lsdException w:name="Medium Grid 1" w:semiHidden="0" w:uiPriority="67" w:unhideWhenUsed="0"/>
-    <w:lsdException w:name="Medium Grid 2" w:semiHidden="0" w:uiPriority="68" w:unhideWhenUsed="0"/>
-    <w:lsdException w:name="Medium Grid 3" w:semiHidden="0" w:uiPriority="69" w:unhideWhenUsed="0"/>
-    <w:lsdException w:name="Dark List" w:semiHidden="0" w:uiPriority="70" w:unhideWhenUsed="0"/>
-    <w:lsdException w:name="Colorful Shading" w:semiHidden="0" w:uiPriority="71" w:unhideWhenUsed="0"/>
-    <w:lsdException w:name="Colorful List" w:semiHidden="0" w:uiPriority="72" w:unhideWhenUsed="0"/>
-    <w:lsdException w:name="Colorful Grid" w:semiHidden="0" w:uiPriority="73" w:unhideWhenUsed="0"/>
-    <w:lsdException w:name="Light Shading Accent 1" w:semiHidden="0" w:uiPriority="60" w:unhideWhenUsed="0"/>
-    <w:lsdException w:name="Light List Accent 1" w:semiHidden="0" w:uiPriority="61" w:unhideWhenUsed="0"/>
-    <w:lsdException w:name="Light Grid Accent 1" w:semiHidden="0" w:uiPriority="62" w:unhideWhenUsed="0"/>
-    <w:lsdException w:name="Medium Shading 1 Accent 1" w:semiHidden="0" w:uiPriority="63" w:unhideWhenUsed="0"/>
-    <w:lsdException w:name="Medium Shading 2 Accent 1" w:semiHidden="0" w:uiPriority="64" w:unhideWhenUsed="0"/>
-    <w:lsdException w:name="Medium List 1 Accent 1" w:semiHidden="0" w:uiPriority="65" w:unhideWhenUsed="0"/>
-    <w:lsdException w:name="Revision" w:unhideWhenUsed="0"/>
-    <w:lsdException w:name="List Paragraph" w:semiHidden="0" w:uiPriority="34" w:unhideWhenUsed="0" w:qFormat="1"/>
-    <w:lsdException w:name="Quote" w:semiHidden="0" w:uiPriority="29" w:unhideWhenUsed="0" w:qFormat="1"/>
-    <w:lsdException w:name="Intense Quote" w:semiHidden="0" w:uiPriority="30" w:unhideWhenUsed="0" w:qFormat="1"/>
-    <w:lsdException w:name="Medium List 2 Accent 1" w:semiHidden="0" w:uiPriority="66" w:unhideWhenUsed="0"/>
-    <w:lsdException w:name="Medium Grid 1 Accent 1" w:semiHidden="0" w:uiPriority="67" w:unhideWhenUsed="0"/>
-    <w:lsdException w:name="Medium Grid 2 Accent 1" w:semiHidden="0" w:uiPriority="68" w:unhideWhenUsed="0"/>
-    <w:lsdException w:name="Medium Grid 3 Accent 1" w:semiHidden="0" w:uiPriority="69" w:unhideWhenUsed="0"/>
-    <w:lsdException w:name="Dark List Accent 1" w:semiHidden="0" w:uiPriority="70" w:unhideWhenUsed="0"/>
-    <w:lsdException w:name="Colorful Shading Accent 1" w:semiHidden="0" w:uiPriority="71" w:unhideWhenUsed="0"/>
-    <w:lsdException w:name="Colorful List Accent 1" w:semiHidden="0" w:uiPriority="72" w:unhideWhenUsed="0"/>
-    <w:lsdException w:name="Colorful Grid Accent 1" w:semiHidden="0" w:uiPriority="73" w:unhideWhenUsed="0"/>
-    <w:lsdException w:name="Light Shading Accent 2" w:semiHidden="0" w:uiPriority="60" w:unhideWhenUsed="0"/>
-    <w:lsdException w:name="Light List Accent 2" w:semiHidden="0" w:uiPriority="61" w:unhideWhenUsed="0"/>
-    <w:lsdException w:name="Light Grid Accent 2" w:semiHidden="0" w:uiPriority="62" w:unhideWhenUsed="0"/>
-    <w:lsdException w:name="Medium Shading 1 Accent 2" w:semiHidden="0" w:uiPriority="63" w:unhideWhenUsed="0"/>
-    <w:lsdException w:name="Medium Shading 2 Accent 2" w:semiHidden="0" w:uiPriority="64" w:unhideWhenUsed="0"/>
-    <w:lsdException w:name="Medium List 1 Accent 2" w:semiHidden="0" w:uiPriority="65" w:unhideWhenUsed="0"/>
-    <w:lsdException w:name="Medium List 2 Accent 2" w:semiHidden="0" w:uiPriority="66" w:unhideWhenUsed="0"/>
-    <w:lsdException w:name="Medium Grid 1 Accent 2" w:semiHidden="0" w:uiPriority="67" w:unhideWhenUsed="0"/>
-    <w:lsdException w:name="Medium Grid 2 Accent 2" w:semiHidden="0" w:uiPriority="68" w:unhideWhenUsed="0"/>
-    <w:lsdException w:name="Medium Grid 3 Accent 2" w:semiHidden="0" w:uiPriority="69" w:unhideWhenUsed="0"/>
-    <w:lsdException w:name="Dark List Accent 2" w:semiHidden="0" w:uiPriority="70" w:unhideWhenUsed="0"/>
-    <w:lsdException w:name="Colorful Shading Accent 2" w:semiHidden="0" w:uiPriority="71" w:unhideWhenUsed="0"/>
-    <w:lsdException w:name="Colorful List Accent 2" w:semiHidden="0" w:uiPriority="72" w:unhideWhenUsed="0"/>
-    <w:lsdException w:name="Colorful Grid Accent 2" w:semiHidden="0" w:uiPriority="73" w:unhideWhenUsed="0"/>
-    <w:lsdException w:name="Light Shading Accent 3" w:semiHidden="0" w:uiPriority="60" w:unhideWhenUsed="0"/>
-    <w:lsdException w:name="Light List Accent 3" w:semiHidden="0" w:uiPriority="61" w:unhideWhenUsed="0"/>
-    <w:lsdException w:name="Light Grid Accent 3" w:semiHidden="0" w:uiPriority="62" w:unhideWhenUsed="0"/>
-    <w:lsdException w:name="Medium Shading 1 Accent 3" w:semiHidden="0" w:uiPriority="63" w:unhideWhenUsed="0"/>
-    <w:lsdException w:name="Medium Shading 2 Accent 3" w:semiHidden="0" w:uiPriority="64" w:unhideWhenUsed="0"/>
-    <w:lsdException w:name="Medium List 1 Accent 3" w:semiHidden="0" w:uiPriority="65" w:unhideWhenUsed="0"/>
-    <w:lsdException w:name="Medium List 2 Accent 3" w:semiHidden="0" w:uiPriority="66" w:unhideWhenUsed="0"/>
-    <w:lsdException w:name="Medium Grid 1 Accent 3" w:semiHidden="0" w:uiPriority="67" w:unhideWhenUsed="0"/>
-    <w:lsdException w:name="Medium Grid 2 Accent 3" w:semiHidden="0" w:uiPriority="68" w:unhideWhenUsed="0"/>
-    <w:lsdException w:name="Medium Grid 3 Accent 3" w:semiHidden="0" w:uiPriority="69" w:unhideWhenUsed="0"/>
-    <w:lsdException w:name="Dark List Accent 3" w:semiHidden="0" w:uiPriority="70" w:unhideWhenUsed="0"/>
-    <w:lsdException w:name="Colorful Shading Accent 3" w:semiHidden="0" w:uiPriority="71" w:unhideWhenUsed="0"/>
-    <w:lsdException w:name="Colorful List Accent 3" w:semiHidden="0" w:uiPriority="72" w:unhideWhenUsed="0"/>
-    <w:lsdException w:name="Colorful Grid Accent 3" w:semiHidden="0" w:uiPriority="73" w:unhideWhenUsed="0"/>
-    <w:lsdException w:name="Light Shading Accent 4" w:semiHidden="0" w:uiPriority="60" w:unhideWhenUsed="0"/>
-    <w:lsdException w:name="Light List Accent 4" w:semiHidden="0" w:uiPriority="61" w:unhideWhenUsed="0"/>
-    <w:lsdException w:name="Light Grid Accent 4" w:semiHidden="0" w:uiPriority="62" w:unhideWhenUsed="0"/>
-    <w:lsdException w:name="Medium Shading 1 Accent 4" w:semiHidden="0" w:uiPriority="63" w:unhideWhenUsed="0"/>
-    <w:lsdException w:name="Medium Shading 2 Accent 4" w:semiHidden="0" w:uiPriority="64" w:unhideWhenUsed="0"/>
-    <w:lsdException w:name="Medium List 1 Accent 4" w:semiHidden="0" w:uiPriority="65" w:unhideWhenUsed="0"/>
-    <w:lsdException w:name="Medium List 2 Accent 4" w:semiHidden="0" w:uiPriority="66" w:unhideWhenUsed="0"/>
-    <w:lsdException w:name="Medium Grid 1 Accent 4" w:semiHidden="0" w:uiPriority="67" w:unhideWhenUsed="0"/>
-    <w:lsdException w:name="Medium Grid 2 Accent 4" w:semiHidden="0" w:uiPriority="68" w:unhideWhenUsed="0"/>
-    <w:lsdException w:name="Medium Grid 3 Accent 4" w:semiHidden="0" w:uiPriority="69" w:unhideWhenUsed="0"/>
-    <w:lsdException w:name="Dark List Accent 4" w:semiHidden="0" w:uiPriority="70" w:unhideWhenUsed="0"/>
-    <w:lsdException w:name="Colorful Shading Accent 4" w:semiHidden="0" w:uiPriority="71" w:unhideWhenUsed="0"/>
-    <w:lsdException w:name="Colorful List Accent 4" w:semiHidden="0" w:uiPriority="72" w:unhideWhenUsed="0"/>
-    <w:lsdException w:name="Colorful Grid Accent 4" w:semiHidden="0" w:uiPriority="73" w:unhideWhenUsed="0"/>
-    <w:lsdException w:name="Light Shading Accent 5" w:semiHidden="0" w:uiPriority="60" w:unhideWhenUsed="0"/>
-    <w:lsdException w:name="Light List Accent 5" w:semiHidden="0" w:uiPriority="61" w:unhideWhenUsed="0"/>
-    <w:lsdException w:name="Light Grid Accent 5" w:semiHidden="0" w:uiPriority="62" w:unhideWhenUsed="0"/>
-    <w:lsdException w:name="Medium Shading 1 Accent 5" w:semiHidden="0" w:uiPriority="63" w:unhideWhenUsed="0"/>
-    <w:lsdException w:name="Medium Shading 2 Accent 5" w:semiHidden="0" w:uiPriority="64" w:unhideWhenUsed="0"/>
-    <w:lsdException w:name="Medium List 1 Accent 5" w:semiHidden="0" w:uiPriority="65" w:unhideWhenUsed="0"/>
-    <w:lsdException w:name="Medium List 2 Accent 5" w:semiHidden="0" w:uiPriority="66" w:unhideWhenUsed="0"/>
-    <w:lsdException w:name="Medium Grid 1 Accent 5" w:semiHidden="0" w:uiPriority="67" w:unhideWhenUsed="0"/>
-    <w:lsdException w:name="Medium Grid 2 Accent 5" w:semiHidden="0" w:uiPriority="68" w:unhideWhenUsed="0"/>
-    <w:lsdException w:name="Medium Grid 3 Accent 5" w:semiHidden="0" w:uiPriority="69" w:unhideWhenUsed="0"/>
-    <w:lsdException w:name="Dark List Accent 5" w:semiHidden="0" w:uiPriority="70" w:unhideWhenUsed="0"/>
-    <w:lsdException w:name="Colorful Shading Accent 5" w:semiHidden="0" w:uiPriority="71" w:unhideWhenUsed="0"/>
-    <w:lsdException w:name="Colorful List Accent 5" w:semiHidden="0" w:uiPriority="72" w:unhideWhenUsed="0"/>
-    <w:lsdException w:name="Colorful Grid Accent 5" w:semiHidden="0" w:uiPriority="73" w:unhideWhenUsed="0"/>
-    <w:lsdException w:name="Light Shading Accent 6" w:semiHidden="0" w:uiPriority="60" w:unhideWhenUsed="0"/>
-    <w:lsdException w:name="Light List Accent 6" w:semiHidden="0" w:uiPriority="61" w:unhideWhenUsed="0"/>
-    <w:lsdException w:name="Light Grid Accent 6" w:semiHidden="0" w:uiPriority="62" w:unhideWhenUsed="0"/>
-    <w:lsdException w:name="Medium Shading 1 Accent 6" w:semiHidden="0" w:uiPriority="63" w:unhideWhenUsed="0"/>
-    <w:lsdException w:name="Medium Shading 2 Accent 6" w:semiHidden="0" w:uiPriority="64" w:unhideWhenUsed="0"/>
-    <w:lsdException w:name="Medium List 1 Accent 6" w:semiHidden="0" w:uiPriority="65" w:unhideWhenUsed="0"/>
-    <w:lsdException w:name="Medium List 2 Accent 6" w:semiHidden="0" w:uiPriority="66" w:unhideWhenUsed="0"/>
-    <w:lsdException w:name="Medium Grid 1 Accent 6" w:semiHidden="0" w:uiPriority="67" w:unhideWhenUsed="0"/>
-    <w:lsdException w:name="Medium Grid 2 Accent 6" w:semiHidden="0" w:uiPriority="68" w:unhideWhenUsed="0"/>
-    <w:lsdException w:name="Medium Grid 3 Accent 6" w:semiHidden="0" w:uiPriority="69" w:unhideWhenUsed="0"/>
-    <w:lsdException w:name="Dark List Accent 6" w:semiHidden="0" w:uiPriority="70" w:unhideWhenUsed="0"/>
-    <w:lsdException w:name="Colorful Shading Accent 6" w:semiHidden="0" w:uiPriority="71" w:unhideWhenUsed="0"/>
-    <w:lsdException w:name="Colorful List Accent 6" w:semiHidden="0" w:uiPriority="72" w:unhideWhenUsed="0"/>
-    <w:lsdException w:name="Colorful Grid Accent 6" w:semiHidden="0" w:uiPriority="73" w:unhideWhenUsed="0"/>
-    <w:lsdException w:name="Subtle Emphasis" w:semiHidden="0" w:uiPriority="19" w:unhideWhenUsed="0" w:qFormat="1"/>
-    <w:lsdException w:name="Intense Emphasis" w:semiHidden="0" w:uiPriority="21" w:unhideWhenUsed="0" w:qFormat="1"/>
-    <w:lsdException w:name="Subtle Reference" w:semiHidden="0" w:uiPriority="31" w:unhideWhenUsed="0" w:qFormat="1"/>
-    <w:lsdException w:name="Intense Reference" w:semiHidden="0" w:uiPriority="32" w:unhideWhenUsed="0" w:qFormat="1"/>
-    <w:lsdException w:name="Book Title" w:semiHidden="0" w:uiPriority="33" w:unhideWhenUsed="0" w:qFormat="1"/>
-    <w:lsdException w:name="Bibliography" w:uiPriority="37"/>
-    <w:lsdException w:name="TOC Heading" w:uiPriority="39" w:qFormat="1"/>
+  <w:latentStyles w:defLockedState="0" w:defUIPriority="99" w:defSemiHidden="0" w:defUnhideWhenUsed="0" w:defQFormat="0" w:count="371">
+    <w:lsdException w:name="Normal" w:uiPriority="0" w:qFormat="1"/>
+    <w:lsdException w:name="heading 1" w:uiPriority="9" w:qFormat="1"/>
+    <w:lsdException w:name="heading 2" w:semiHidden="1" w:uiPriority="9" w:unhideWhenUsed="1" w:qFormat="1"/>
+    <w:lsdException w:name="heading 3" w:semiHidden="1" w:uiPriority="9" w:unhideWhenUsed="1" w:qFormat="1"/>
+    <w:lsdException w:name="heading 4" w:semiHidden="1" w:uiPriority="9" w:unhideWhenUsed="1" w:qFormat="1"/>
+    <w:lsdException w:name="heading 5" w:semiHidden="1" w:uiPriority="9" w:unhideWhenUsed="1" w:qFormat="1"/>
+    <w:lsdException w:name="heading 6" w:semiHidden="1" w:uiPriority="9" w:unhideWhenUsed="1" w:qFormat="1"/>
+    <w:lsdException w:name="heading 7" w:semiHidden="1" w:uiPriority="9" w:unhideWhenUsed="1" w:qFormat="1"/>
+    <w:lsdException w:name="heading 8" w:semiHidden="1" w:uiPriority="9" w:unhideWhenUsed="1" w:qFormat="1"/>
+    <w:lsdException w:name="heading 9" w:semiHidden="1" w:uiPriority="9" w:unhideWhenUsed="1" w:qFormat="1"/>
+    <w:lsdException w:name="index 1" w:semiHidden="1" w:unhideWhenUsed="1"/>
+    <w:lsdException w:name="index 2" w:semiHidden="1" w:unhideWhenUsed="1"/>
+    <w:lsdException w:name="index 3" w:semiHidden="1" w:unhideWhenUsed="1"/>
+    <w:lsdException w:name="index 4" w:semiHidden="1" w:unhideWhenUsed="1"/>
+    <w:lsdException w:name="index 5" w:semiHidden="1" w:unhideWhenUsed="1"/>
+    <w:lsdException w:name="index 6" w:semiHidden="1" w:unhideWhenUsed="1"/>
+    <w:lsdException w:name="index 7" w:semiHidden="1" w:unhideWhenUsed="1"/>
+    <w:lsdException w:name="index 8" w:semiHidden="1" w:unhideWhenUsed="1"/>
+    <w:lsdException w:name="index 9" w:semiHidden="1" w:unhideWhenUsed="1"/>
+    <w:lsdException w:name="toc 1" w:semiHidden="1" w:uiPriority="39" w:unhideWhenUsed="1"/>
+    <w:lsdException w:name="toc 2" w:semiHidden="1" w:uiPriority="39" w:unhideWhenUsed="1"/>
+    <w:lsdException w:name="toc 3" w:semiHidden="1" w:uiPriority="39" w:unhideWhenUsed="1"/>
+    <w:lsdException w:name="toc 4" w:semiHidden="1" w:uiPriority="39" w:unhideWhenUsed="1"/>
+    <w:lsdException w:name="toc 5" w:semiHidden="1" w:uiPriority="39" w:unhideWhenUsed="1"/>
+    <w:lsdException w:name="toc 6" w:semiHidden="1" w:uiPriority="39" w:unhideWhenUsed="1"/>
+    <w:lsdException w:name="toc 7" w:semiHidden="1" w:uiPriority="39" w:unhideWhenUsed="1"/>
+    <w:lsdException w:name="toc 8" w:semiHidden="1" w:uiPriority="39" w:unhideWhenUsed="1"/>
+    <w:lsdException w:name="toc 9" w:semiHidden="1" w:uiPriority="39" w:unhideWhenUsed="1"/>
+    <w:lsdException w:name="Normal Indent" w:semiHidden="1" w:unhideWhenUsed="1"/>
+    <w:lsdException w:name="footnote text" w:semiHidden="1" w:unhideWhenUsed="1"/>
+    <w:lsdException w:name="annotation text" w:semiHidden="1" w:unhideWhenUsed="1"/>
+    <w:lsdException w:name="header" w:semiHidden="1" w:unhideWhenUsed="1"/>
+    <w:lsdException w:name="footer" w:semiHidden="1" w:unhideWhenUsed="1"/>
+    <w:lsdException w:name="index heading" w:semiHidden="1" w:unhideWhenUsed="1"/>
+    <w:lsdException w:name="caption" w:semiHidden="1" w:uiPriority="35" w:unhideWhenUsed="1" w:qFormat="1"/>
+    <w:lsdException w:name="table of figures" w:semiHidden="1" w:unhideWhenUsed="1"/>
+    <w:lsdException w:name="envelope address" w:semiHidden="1" w:unhideWhenUsed="1"/>
+    <w:lsdException w:name="envelope return" w:semiHidden="1" w:unhideWhenUsed="1"/>
+    <w:lsdException w:name="footnote reference" w:semiHidden="1" w:unhideWhenUsed="1"/>
+    <w:lsdException w:name="annotation reference" w:semiHidden="1" w:unhideWhenUsed="1"/>
+    <w:lsdException w:name="line number" w:semiHidden="1" w:unhideWhenUsed="1"/>
+    <w:lsdException w:name="page number" w:semiHidden="1" w:unhideWhenUsed="1"/>
+    <w:lsdException w:name="endnote reference" w:semiHidden="1" w:unhideWhenUsed="1"/>
+    <w:lsdException w:name="endnote text" w:semiHidden="1" w:unhideWhenUsed="1"/>
+    <w:lsdException w:name="table of authorities" w:semiHidden="1" w:unhideWhenUsed="1"/>
+    <w:lsdException w:name="macro" w:semiHidden="1" w:unhideWhenUsed="1"/>
+    <w:lsdException w:name="toa heading" w:semiHidden="1" w:unhideWhenUsed="1"/>
+    <w:lsdException w:name="List" w:semiHidden="1" w:unhideWhenUsed="1"/>
+    <w:lsdException w:name="List Bullet" w:semiHidden="1" w:unhideWhenUsed="1"/>
+    <w:lsdException w:name="List Number" w:semiHidden="1" w:unhideWhenUsed="1"/>
+    <w:lsdException w:name="List 2" w:semiHidden="1" w:unhideWhenUsed="1"/>
+    <w:lsdException w:name="List 3" w:semiHidden="1" w:unhideWhenUsed="1"/>
+    <w:lsdException w:name="List 4" w:semiHidden="1" w:unhideWhenUsed="1"/>
+    <w:lsdException w:name="List 5" w:semiHidden="1" w:unhideWhenUsed="1"/>
+    <w:lsdException w:name="List Bullet 2" w:semiHidden="1" w:unhideWhenUsed="1"/>
+    <w:lsdException w:name="List Bullet 3" w:semiHidden="1" w:unhideWhenUsed="1"/>
+    <w:lsdException w:name="List Bullet 4" w:semiHidden="1" w:unhideWhenUsed="1"/>
+    <w:lsdException w:name="List Bullet 5" w:semiHidden="1" w:unhideWhenUsed="1"/>
+    <w:lsdException w:name="List Number 2" w:semiHidden="1" w:unhideWhenUsed="1"/>
+    <w:lsdException w:name="List Number 3" w:semiHidden="1" w:unhideWhenUsed="1"/>
+    <w:lsdException w:name="List Number 4" w:semiHidden="1" w:unhideWhenUsed="1"/>
+    <w:lsdException w:name="List Number 5" w:semiHidden="1" w:unhideWhenUsed="1"/>
+    <w:lsdException w:name="Title" w:uiPriority="10" w:qFormat="1"/>
+    <w:lsdException w:name="Closing" w:semiHidden="1" w:unhideWhenUsed="1"/>
+    <w:lsdException w:name="Signature" w:semiHidden="1" w:unhideWhenUsed="1"/>
+    <w:lsdException w:name="Default Paragraph Font" w:semiHidden="1" w:uiPriority="1" w:unhideWhenUsed="1"/>
+    <w:lsdException w:name="Body Text" w:semiHidden="1" w:unhideWhenUsed="1"/>
+    <w:lsdException w:name="Body Text Indent" w:semiHidden="1" w:unhideWhenUsed="1"/>
+    <w:lsdException w:name="List Continue" w:semiHidden="1" w:unhideWhenUsed="1"/>
+    <w:lsdException w:name="List Continue 2" w:semiHidden="1" w:unhideWhenUsed="1"/>
+    <w:lsdException w:name="List Continue 3" w:semiHidden="1" w:unhideWhenUsed="1"/>
+    <w:lsdException w:name="List Continue 4" w:semiHidden="1" w:unhideWhenUsed="1"/>
+    <w:lsdException w:name="List Continue 5" w:semiHidden="1" w:unhideWhenUsed="1"/>
+    <w:lsdException w:name="Message Header" w:semiHidden="1" w:unhideWhenUsed="1"/>
+    <w:lsdException w:name="Subtitle" w:uiPriority="11" w:qFormat="1"/>
+    <w:lsdException w:name="Salutation" w:semiHidden="1" w:unhideWhenUsed="1"/>
+    <w:lsdException w:name="Date" w:semiHidden="1" w:unhideWhenUsed="1"/>
+    <w:lsdException w:name="Body Text First Indent" w:semiHidden="1" w:unhideWhenUsed="1"/>
+    <w:lsdException w:name="Body Text First Indent 2" w:semiHidden="1" w:unhideWhenUsed="1"/>
+    <w:lsdException w:name="Note Heading" w:semiHidden="1" w:unhideWhenUsed="1"/>
+    <w:lsdException w:name="Body Text 2" w:semiHidden="1" w:unhideWhenUsed="1"/>
+    <w:lsdException w:name="Body Text 3" w:semiHidden="1" w:unhideWhenUsed="1"/>
+    <w:lsdException w:name="Body Text Indent 2" w:semiHidden="1" w:unhideWhenUsed="1"/>
+    <w:lsdException w:name="Body Text Indent 3" w:semiHidden="1" w:unhideWhenUsed="1"/>
+    <w:lsdException w:name="Block Text" w:semiHidden="1" w:unhideWhenUsed="1"/>
+    <w:lsdException w:name="Hyperlink" w:semiHidden="1" w:unhideWhenUsed="1"/>
+    <w:lsdException w:name="FollowedHyperlink" w:semiHidden="1" w:unhideWhenUsed="1"/>
+    <w:lsdException w:name="Strong" w:uiPriority="22" w:qFormat="1"/>
+    <w:lsdException w:name="Emphasis" w:uiPriority="20" w:qFormat="1"/>
+    <w:lsdException w:name="Document Map" w:semiHidden="1" w:unhideWhenUsed="1"/>
+    <w:lsdException w:name="Plain Text" w:semiHidden="1" w:unhideWhenUsed="1"/>
+    <w:lsdException w:name="E-mail Signature" w:semiHidden="1" w:unhideWhenUsed="1"/>
+    <w:lsdException w:name="HTML Top of Form" w:semiHidden="1" w:unhideWhenUsed="1"/>
+    <w:lsdException w:name="HTML Bottom of Form" w:semiHidden="1" w:unhideWhenUsed="1"/>
+    <w:lsdException w:name="Normal (Web)" w:semiHidden="1" w:unhideWhenUsed="1"/>
+    <w:lsdException w:name="HTML Acronym" w:semiHidden="1" w:unhideWhenUsed="1"/>
+    <w:lsdException w:name="HTML Address" w:semiHidden="1" w:unhideWhenUsed="1"/>
+    <w:lsdException w:name="HTML Cite" w:semiHidden="1" w:unhideWhenUsed="1"/>
+    <w:lsdException w:name="HTML Code" w:semiHidden="1" w:unhideWhenUsed="1"/>
+    <w:lsdException w:name="HTML Definition" w:semiHidden="1" w:unhideWhenUsed="1"/>
+    <w:lsdException w:name="HTML Keyboard" w:semiHidden="1" w:unhideWhenUsed="1"/>
+    <w:lsdException w:name="HTML Preformatted" w:semiHidden="1" w:unhideWhenUsed="1"/>
+    <w:lsdException w:name="HTML Sample" w:semiHidden="1" w:unhideWhenUsed="1"/>
+    <w:lsdException w:name="HTML Typewriter" w:semiHidden="1" w:unhideWhenUsed="1"/>
+    <w:lsdException w:name="HTML Variable" w:semiHidden="1" w:unhideWhenUsed="1"/>
+    <w:lsdException w:name="Normal Table" w:semiHidden="1" w:unhideWhenUsed="1"/>
+    <w:lsdException w:name="annotation subject" w:semiHidden="1" w:unhideWhenUsed="1"/>
+    <w:lsdException w:name="No List" w:semiHidden="1" w:unhideWhenUsed="1"/>
+    <w:lsdException w:name="Outline List 1" w:semiHidden="1" w:unhideWhenUsed="1"/>
+    <w:lsdException w:name="Outline List 2" w:semiHidden="1" w:unhideWhenUsed="1"/>
+    <w:lsdException w:name="Outline List 3" w:semiHidden="1" w:unhideWhenUsed="1"/>
+    <w:lsdException w:name="Table Simple 1" w:semiHidden="1" w:unhideWhenUsed="1"/>
+    <w:lsdException w:name="Table Simple 2" w:semiHidden="1" w:unhideWhenUsed="1"/>
+    <w:lsdException w:name="Table Simple 3" w:semiHidden="1" w:unhideWhenUsed="1"/>
+    <w:lsdException w:name="Table Classic 1" w:semiHidden="1" w:unhideWhenUsed="1"/>
+    <w:lsdException w:name="Table Classic 2" w:semiHidden="1" w:unhideWhenUsed="1"/>
+    <w:lsdException w:name="Table Classic 3" w:semiHidden="1" w:unhideWhenUsed="1"/>
+    <w:lsdException w:name="Table Classic 4" w:semiHidden="1" w:unhideWhenUsed="1"/>
+    <w:lsdException w:name="Table Colorful 1" w:semiHidden="1" w:unhideWhenUsed="1"/>
+    <w:lsdException w:name="Table Colorful 2" w:semiHidden="1" w:unhideWhenUsed="1"/>
+    <w:lsdException w:name="Table Colorful 3" w:semiHidden="1" w:unhideWhenUsed="1"/>
+    <w:lsdException w:name="Table Columns 1" w:semiHidden="1" w:unhideWhenUsed="1"/>
+    <w:lsdException w:name="Table Columns 2" w:semiHidden="1" w:unhideWhenUsed="1"/>
+    <w:lsdException w:name="Table Columns 3" w:semiHidden="1" w:unhideWhenUsed="1"/>
+    <w:lsdException w:name="Table Columns 4" w:semiHidden="1" w:unhideWhenUsed="1"/>
+    <w:lsdException w:name="Table Columns 5" w:semiHidden="1" w:unhideWhenUsed="1"/>
+    <w:lsdException w:name="Table Grid 1" w:semiHidden="1" w:unhideWhenUsed="1"/>
+    <w:lsdException w:name="Table Grid 2" w:semiHidden="1" w:unhideWhenUsed="1"/>
+    <w:lsdException w:name="Table Grid 3" w:semiHidden="1" w:unhideWhenUsed="1"/>
+    <w:lsdException w:name="Table Grid 4" w:semiHidden="1" w:unhideWhenUsed="1"/>
+    <w:lsdException w:name="Table Grid 5" w:semiHidden="1" w:unhideWhenUsed="1"/>
+    <w:lsdException w:name="Table Grid 6" w:semiHidden="1" w:unhideWhenUsed="1"/>
+    <w:lsdException w:name="Table Grid 7" w:semiHidden="1" w:unhideWhenUsed="1"/>
+    <w:lsdException w:name="Table Grid 8" w:semiHidden="1" w:unhideWhenUsed="1"/>
+    <w:lsdException w:name="Table List 1" w:semiHidden="1" w:unhideWhenUsed="1"/>
+    <w:lsdException w:name="Table List 2" w:semiHidden="1" w:unhideWhenUsed="1"/>
+    <w:lsdException w:name="Table List 3" w:semiHidden="1" w:unhideWhenUsed="1"/>
+    <w:lsdException w:name="Table List 4" w:semiHidden="1" w:unhideWhenUsed="1"/>
+    <w:lsdException w:name="Table List 5" w:semiHidden="1" w:unhideWhenUsed="1"/>
+    <w:lsdException w:name="Table List 6" w:semiHidden="1" w:unhideWhenUsed="1"/>
+    <w:lsdException w:name="Table List 7" w:semiHidden="1" w:unhideWhenUsed="1"/>
+    <w:lsdException w:name="Table List 8" w:semiHidden="1" w:unhideWhenUsed="1"/>
+    <w:lsdException w:name="Table 3D effects 1" w:semiHidden="1" w:unhideWhenUsed="1"/>
+    <w:lsdException w:name="Table 3D effects 2" w:semiHidden="1" w:unhideWhenUsed="1"/>
+    <w:lsdException w:name="Table 3D effects 3" w:semiHidden="1" w:unhideWhenUsed="1"/>
+    <w:lsdException w:name="Table Contemporary" w:semiHidden="1" w:unhideWhenUsed="1"/>
+    <w:lsdException w:name="Table Elegant" w:semiHidden="1" w:unhideWhenUsed="1"/>
+    <w:lsdException w:name="Table Professional" w:semiHidden="1" w:unhideWhenUsed="1"/>
+    <w:lsdException w:name="Table Subtle 1" w:semiHidden="1" w:unhideWhenUsed="1"/>
+    <w:lsdException w:name="Table Subtle 2" w:semiHidden="1" w:unhideWhenUsed="1"/>
+    <w:lsdException w:name="Table Web 1" w:semiHidden="1" w:unhideWhenUsed="1"/>
+    <w:lsdException w:name="Table Web 2" w:semiHidden="1" w:unhideWhenUsed="1"/>
+    <w:lsdException w:name="Table Web 3" w:semiHidden="1" w:unhideWhenUsed="1"/>
+    <w:lsdException w:name="Balloon Text" w:semiHidden="1" w:unhideWhenUsed="1"/>
+    <w:lsdException w:name="Table Grid" w:uiPriority="59"/>
+    <w:lsdException w:name="Table Theme" w:semiHidden="1" w:unhideWhenUsed="1"/>
+    <w:lsdException w:name="Placeholder Text" w:semiHidden="1"/>
+    <w:lsdException w:name="No Spacing" w:uiPriority="1" w:qFormat="1"/>
+    <w:lsdException w:name="Light Shading" w:uiPriority="60"/>
+    <w:lsdException w:name="Light List" w:uiPriority="61"/>
+    <w:lsdException w:name="Light Grid" w:uiPriority="62"/>
+    <w:lsdException w:name="Medium Shading 1" w:uiPriority="63"/>
+    <w:lsdException w:name="Medium Shading 2" w:uiPriority="64"/>
+    <w:lsdException w:name="Medium List 1" w:uiPriority="65"/>
+    <w:lsdException w:name="Medium List 2" w:uiPriority="66"/>
+    <w:lsdException w:name="Medium Grid 1" w:uiPriority="67"/>
+    <w:lsdException w:name="Medium Grid 2" w:uiPriority="68"/>
+    <w:lsdException w:name="Medium Grid 3" w:uiPriority="69"/>
+    <w:lsdException w:name="Dark List" w:uiPriority="70"/>
+    <w:lsdException w:name="Colorful Shading" w:uiPriority="71"/>
+    <w:lsdException w:name="Colorful List" w:uiPriority="72"/>
+    <w:lsdException w:name="Colorful Grid" w:uiPriority="73"/>
+    <w:lsdException w:name="Light Shading Accent 1" w:uiPriority="60"/>
+    <w:lsdException w:name="Light List Accent 1" w:uiPriority="61"/>
+    <w:lsdException w:name="Light Grid Accent 1" w:uiPriority="62"/>
+    <w:lsdException w:name="Medium Shading 1 Accent 1" w:uiPriority="63"/>
+    <w:lsdException w:name="Medium Shading 2 Accent 1" w:uiPriority="64"/>
+    <w:lsdException w:name="Medium List 1 Accent 1" w:uiPriority="65"/>
+    <w:lsdException w:name="Revision" w:semiHidden="1"/>
+    <w:lsdException w:name="List Paragraph" w:uiPriority="34" w:qFormat="1"/>
+    <w:lsdException w:name="Quote" w:uiPriority="29" w:qFormat="1"/>
+    <w:lsdException w:name="Intense Quote" w:uiPriority="30" w:qFormat="1"/>
+    <w:lsdException w:name="Medium List 2 Accent 1" w:uiPriority="66"/>
+    <w:lsdException w:name="Medium Grid 1 Accent 1" w:uiPriority="67"/>
+    <w:lsdException w:name="Medium Grid 2 Accent 1" w:uiPriority="68"/>
+    <w:lsdException w:name="Medium Grid 3 Accent 1" w:uiPriority="69"/>
+    <w:lsdException w:name="Dark List Accent 1" w:uiPriority="70"/>
+    <w:lsdException w:name="Colorful Shading Accent 1" w:uiPriority="71"/>
+    <w:lsdException w:name="Colorful List Accent 1" w:uiPriority="72"/>
+    <w:lsdException w:name="Colorful Grid Accent 1" w:uiPriority="73"/>
+    <w:lsdException w:name="Light Shading Accent 2" w:uiPriority="60"/>
+    <w:lsdException w:name="Light List Accent 2" w:uiPriority="61"/>
+    <w:lsdException w:name="Light Grid Accent 2" w:uiPriority="62"/>
+    <w:lsdException w:name="Medium Shading 1 Accent 2" w:uiPriority="63"/>
+    <w:lsdException w:name="Medium Shading 2 Accent 2" w:uiPriority="64"/>
+    <w:lsdException w:name="Medium List 1 Accent 2" w:uiPriority="65"/>
+    <w:lsdException w:name="Medium List 2 Accent 2" w:uiPriority="66"/>
+    <w:lsdException w:name="Medium Grid 1 Accent 2" w:uiPriority="67"/>
+    <w:lsdException w:name="Medium Grid 2 Accent 2" w:uiPriority="68"/>
+    <w:lsdException w:name="Medium Grid 3 Accent 2" w:uiPriority="69"/>
+    <w:lsdException w:name="Dark List Accent 2" w:uiPriority="70"/>
+    <w:lsdException w:name="Colorful Shading Accent 2" w:uiPriority="71"/>
+    <w:lsdException w:name="Colorful List Accent 2" w:uiPriority="72"/>
+    <w:lsdException w:name="Colorful Grid Accent 2" w:uiPriority="73"/>
+    <w:lsdException w:name="Light Shading Accent 3" w:uiPriority="60"/>
+    <w:lsdException w:name="Light List Accent 3" w:uiPriority="61"/>
+    <w:lsdException w:name="Light Grid Accent 3" w:uiPriority="62"/>
+    <w:lsdException w:name="Medium Shading 1 Accent 3" w:uiPriority="63"/>
+    <w:lsdException w:name="Medium Shading 2 Accent 3" w:uiPriority="64"/>
+    <w:lsdException w:name="Medium List 1 Accent 3" w:uiPriority="65"/>
+    <w:lsdException w:name="Medium List 2 Accent 3" w:uiPriority="66"/>
+    <w:lsdException w:name="Medium Grid 1 Accent 3" w:uiPriority="67"/>
+    <w:lsdException w:name="Medium Grid 2 Accent 3" w:uiPriority="68"/>
+    <w:lsdException w:name="Medium Grid 3 Accent 3" w:uiPriority="69"/>
+    <w:lsdException w:name="Dark List Accent 3" w:uiPriority="70"/>
+    <w:lsdException w:name="Colorful Shading Accent 3" w:uiPriority="71"/>
+    <w:lsdException w:name="Colorful List Accent 3" w:uiPriority="72"/>
+    <w:lsdException w:name="Colorful Grid Accent 3" w:uiPriority="73"/>
+    <w:lsdException w:name="Light Shading Accent 4" w:uiPriority="60"/>
+    <w:lsdException w:name="Light List Accent 4" w:uiPriority="61"/>
+    <w:lsdException w:name="Light Grid Accent 4" w:uiPriority="62"/>
+    <w:lsdException w:name="Medium Shading 1 Accent 4" w:uiPriority="63"/>
+    <w:lsdException w:name="Medium Shading 2 Accent 4" w:uiPriority="64"/>
+    <w:lsdException w:name="Medium List 1 Accent 4" w:uiPriority="65"/>
+    <w:lsdException w:name="Medium List 2 Accent 4" w:uiPriority="66"/>
+    <w:lsdException w:name="Medium Grid 1 Accent 4" w:uiPriority="67"/>
+    <w:lsdException w:name="Medium Grid 2 Accent 4" w:uiPriority="68"/>
+    <w:lsdException w:name="Medium Grid 3 Accent 4" w:uiPriority="69"/>
+    <w:lsdException w:name="Dark List Accent 4" w:uiPriority="70"/>
+    <w:lsdException w:name="Colorful Shading Accent 4" w:uiPriority="71"/>
+    <w:lsdException w:name="Colorful List Accent 4" w:uiPriority="72"/>
+    <w:lsdException w:name="Colorful Grid Accent 4" w:uiPriority="73"/>
+    <w:lsdException w:name="Light Shading Accent 5" w:uiPriority="60"/>
+    <w:lsdException w:name="Light List Accent 5" w:uiPriority="61"/>
+    <w:lsdException w:name="Light Grid Accent 5" w:uiPriority="62"/>
+    <w:lsdException w:name="Medium Shading 1 Accent 5" w:uiPriority="63"/>
+    <w:lsdException w:name="Medium Shading 2 Accent 5" w:uiPriority="64"/>
+    <w:lsdException w:name="Medium List 1 Accent 5" w:uiPriority="65"/>
+    <w:lsdException w:name="Medium List 2 Accent 5" w:uiPriority="66"/>
+    <w:lsdException w:name="Medium Grid 1 Accent 5" w:uiPriority="67"/>
+    <w:lsdException w:name="Medium Grid 2 Accent 5" w:uiPriority="68"/>
+    <w:lsdException w:name="Medium Grid 3 Accent 5" w:uiPriority="69"/>
+    <w:lsdException w:name="Dark List Accent 5" w:uiPriority="70"/>
+    <w:lsdException w:name="Colorful Shading Accent 5" w:uiPriority="71"/>
+    <w:lsdException w:name="Colorful List Accent 5" w:uiPriority="72"/>
+    <w:lsdException w:name="Colorful Grid Accent 5" w:uiPriority="73"/>
+    <w:lsdException w:name="Light Shading Accent 6" w:uiPriority="60"/>
+    <w:lsdException w:name="Light List Accent 6" w:uiPriority="61"/>
+    <w:lsdException w:name="Light Grid Accent 6" w:uiPriority="62"/>
+    <w:lsdException w:name="Medium Shading 1 Accent 6" w:uiPriority="63"/>
+    <w:lsdException w:name="Medium Shading 2 Accent 6" w:uiPriority="64"/>
+    <w:lsdException w:name="Medium List 1 Accent 6" w:uiPriority="65"/>
+    <w:lsdException w:name="Medium List 2 Accent 6" w:uiPriority="66"/>
+    <w:lsdException w:name="Medium Grid 1 Accent 6" w:uiPriority="67"/>
+    <w:lsdException w:name="Medium Grid 2 Accent 6" w:uiPriority="68"/>
+    <w:lsdException w:name="Medium Grid 3 Accent 6" w:uiPriority="69"/>
+    <w:lsdException w:name="Dark List Accent 6" w:uiPriority="70"/>
+    <w:lsdException w:name="Colorful Shading Accent 6" w:uiPriority="71"/>
+    <w:lsdException w:name="Colorful List Accent 6" w:uiPriority="72"/>
+    <w:lsdException w:name="Colorful Grid Accent 6" w:uiPriority="73"/>
+    <w:lsdException w:name="Subtle Emphasis" w:uiPriority="19" w:qFormat="1"/>
+    <w:lsdException w:name="Intense Emphasis" w:uiPriority="21" w:qFormat="1"/>
+    <w:lsdException w:name="Subtle Reference" w:uiPriority="31" w:qFormat="1"/>
+    <w:lsdException w:name="Intense Reference" w:uiPriority="32" w:qFormat="1"/>
+    <w:lsdException w:name="Book Title" w:uiPriority="33" w:qFormat="1"/>
+    <w:lsdException w:name="Bibliography" w:semiHidden="1" w:uiPriority="37" w:unhideWhenUsed="1"/>
+    <w:lsdException w:name="TOC Heading" w:semiHidden="1" w:uiPriority="39" w:unhideWhenUsed="1" w:qFormat="1"/>
+    <w:lsdException w:name="Plain Table 1" w:uiPriority="41"/>
+    <w:lsdException w:name="Plain Table 2" w:uiPriority="42"/>
+    <w:lsdException w:name="Plain Table 3" w:uiPriority="43"/>
+    <w:lsdException w:name="Plain Table 4" w:uiPriority="44"/>
+    <w:lsdException w:name="Plain Table 5" w:uiPriority="45"/>
+    <w:lsdException w:name="Grid Table Light" w:uiPriority="40"/>
+    <w:lsdException w:name="Grid Table 1 Light" w:uiPriority="46"/>
+    <w:lsdException w:name="Grid Table 2" w:uiPriority="47"/>
+    <w:lsdException w:name="Grid Table 3" w:uiPriority="48"/>
+    <w:lsdException w:name="Grid Table 4" w:uiPriority="49"/>
+    <w:lsdException w:name="Grid Table 5 Dark" w:uiPriority="50"/>
+    <w:lsdException w:name="Grid Table 6 Colorful" w:uiPriority="51"/>
+    <w:lsdException w:name="Grid Table 7 Colorful" w:uiPriority="52"/>
+    <w:lsdException w:name="Grid Table 1 Light Accent 1" w:uiPriority="46"/>
+    <w:lsdException w:name="Grid Table 2 Accent 1" w:uiPriority="47"/>
+    <w:lsdException w:name="Grid Table 3 Accent 1" w:uiPriority="48"/>
+    <w:lsdException w:name="Grid Table 4 Accent 1" w:uiPriority="49"/>
+    <w:lsdException w:name="Grid Table 5 Dark Accent 1" w:uiPriority="50"/>
+    <w:lsdException w:name="Grid Table 6 Colorful Accent 1" w:uiPriority="51"/>
+    <w:lsdException w:name="Grid Table 7 Colorful Accent 1" w:uiPriority="52"/>
+    <w:lsdException w:name="Grid Table 1 Light Accent 2" w:uiPriority="46"/>
+    <w:lsdException w:name="Grid Table 2 Accent 2" w:uiPriority="47"/>
+    <w:lsdException w:name="Grid Table 3 Accent 2" w:uiPriority="48"/>
+    <w:lsdException w:name="Grid Table 4 Accent 2" w:uiPriority="49"/>
+    <w:lsdException w:name="Grid Table 5 Dark Accent 2" w:uiPriority="50"/>
+    <w:lsdException w:name="Grid Table 6 Colorful Accent 2" w:uiPriority="51"/>
+    <w:lsdException w:name="Grid Table 7 Colorful Accent 2" w:uiPriority="52"/>
+    <w:lsdException w:name="Grid Table 1 Light Accent 3" w:uiPriority="46"/>
+    <w:lsdException w:name="Grid Table 2 Accent 3" w:uiPriority="47"/>
+    <w:lsdException w:name="Grid Table 3 Accent 3" w:uiPriority="48"/>
+    <w:lsdException w:name="Grid Table 4 Accent 3" w:uiPriority="49"/>
+    <w:lsdException w:name="Grid Table 5 Dark Accent 3" w:uiPriority="50"/>
+    <w:lsdException w:name="Grid Table 6 Colorful Accent 3" w:uiPriority="51"/>
+    <w:lsdException w:name="Grid Table 7 Colorful Accent 3" w:uiPriority="52"/>
+    <w:lsdException w:name="Grid Table 1 Light Accent 4" w:uiPriority="46"/>
+    <w:lsdException w:name="Grid Table 2 Accent 4" w:uiPriority="47"/>
+    <w:lsdException w:name="Grid Table 3 Accent 4" w:uiPriority="48"/>
+    <w:lsdException w:name="Grid Table 4 Accent 4" w:uiPriority="49"/>
+    <w:lsdException w:name="Grid Table 5 Dark Accent 4" w:uiPriority="50"/>
+    <w:lsdException w:name="Grid Table 6 Colorful Accent 4" w:uiPriority="51"/>
+    <w:lsdException w:name="Grid Table 7 Colorful Accent 4" w:uiPriority="52"/>
+    <w:lsdException w:name="Grid Table 1 Light Accent 5" w:uiPriority="46"/>
+    <w:lsdException w:name="Grid Table 2 Accent 5" w:uiPriority="47"/>
+    <w:lsdException w:name="Grid Table 3 Accent 5" w:uiPriority="48"/>
+    <w:lsdException w:name="Grid Table 4 Accent 5" w:uiPriority="49"/>
+    <w:lsdException w:name="Grid Table 5 Dark Accent 5" w:uiPriority="50"/>
+    <w:lsdException w:name="Grid Table 6 Colorful Accent 5" w:uiPriority="51"/>
+    <w:lsdException w:name="Grid Table 7 Colorful Accent 5" w:uiPriority="52"/>
+    <w:lsdException w:name="Grid Table 1 Light Accent 6" w:uiPriority="46"/>
+    <w:lsdException w:name="Grid Table 2 Accent 6" w:uiPriority="47"/>
+    <w:lsdException w:name="Grid Table 3 Accent 6" w:uiPriority="48"/>
+    <w:lsdException w:name="Grid Table 4 Accent 6" w:uiPriority="49"/>
+    <w:lsdException w:name="Grid Table 5 Dark Accent 6" w:uiPriority="50"/>
+    <w:lsdException w:name="Grid Table 6 Colorful Accent 6" w:uiPriority="51"/>
+    <w:lsdException w:name="Grid Table 7 Colorful Accent 6" w:uiPriority="52"/>
+    <w:lsdException w:name="List Table 1 Light" w:uiPriority="46"/>
+    <w:lsdException w:name="List Table 2" w:uiPriority="47"/>
+    <w:lsdException w:name="List Table 3" w:uiPriority="48"/>
+    <w:lsdException w:name="List Table 4" w:uiPriority="49"/>
+    <w:lsdException w:name="List Table 5 Dark" w:uiPriority="50"/>
+    <w:lsdException w:name="List Table 6 Colorful" w:uiPriority="51"/>
+    <w:lsdException w:name="List Table 7 Colorful" w:uiPriority="52"/>
+    <w:lsdException w:name="List Table 1 Light Accent 1" w:uiPriority="46"/>
+    <w:lsdException w:name="List Table 2 Accent 1" w:uiPriority="47"/>
+    <w:lsdException w:name="List Table 3 Accent 1" w:uiPriority="48"/>
+    <w:lsdException w:name="List Table 4 Accent 1" w:uiPriority="49"/>
+    <w:lsdException w:name="List Table 5 Dark Accent 1" w:uiPriority="50"/>
+    <w:lsdException w:name="List Table 6 Colorful Accent 1" w:uiPriority="51"/>
+    <w:lsdException w:name="List Table 7 Colorful Accent 1" w:uiPriority="52"/>
+    <w:lsdException w:name="List Table 1 Light Accent 2" w:uiPriority="46"/>
+    <w:lsdException w:name="List Table 2 Accent 2" w:uiPriority="47"/>
+    <w:lsdException w:name="List Table 3 Accent 2" w:uiPriority="48"/>
+    <w:lsdException w:name="List Table 4 Accent 2" w:uiPriority="49"/>
+    <w:lsdException w:name="List Table 5 Dark Accent 2" w:uiPriority="50"/>
+    <w:lsdException w:name="List Table 6 Colorful Accent 2" w:uiPriority="51"/>
+    <w:lsdException w:name="List Table 7 Colorful Accent 2" w:uiPriority="52"/>
+    <w:lsdException w:name="List Table 1 Light Accent 3" w:uiPriority="46"/>
+    <w:lsdException w:name="List Table 2 Accent 3" w:uiPriority="47"/>
+    <w:lsdException w:name="List Table 3 Accent 3" w:uiPriority="48"/>
+    <w:lsdException w:name="List Table 4 Accent 3" w:uiPriority="49"/>
+    <w:lsdException w:name="List Table 5 Dark Accent 3" w:uiPriority="50"/>
+    <w:lsdException w:name="List Table 6 Colorful Accent 3" w:uiPriority="51"/>
+    <w:lsdException w:name="List Table 7 Colorful Accent 3" w:uiPriority="52"/>
+    <w:lsdException w:name="List Table 1 Light Accent 4" w:uiPriority="46"/>
+    <w:lsdException w:name="List Table 2 Accent 4" w:uiPriority="47"/>
+    <w:lsdException w:name="List Table 3 Accent 4" w:uiPriority="48"/>
+    <w:lsdException w:name="List Table 4 Accent 4" w:uiPriority="49"/>
+    <w:lsdException w:name="List Table 5 Dark Accent 4" w:uiPriority="50"/>
+    <w:lsdException w:name="List Table 6 Colorful Accent 4" w:uiPriority="51"/>
+    <w:lsdException w:name="List Table 7 Colorful Accent 4" w:uiPriority="52"/>
+    <w:lsdException w:name="List Table 1 Light Accent 5" w:uiPriority="46"/>
+    <w:lsdException w:name="List Table 2 Accent 5" w:uiPriority="47"/>
+    <w:lsdException w:name="List Table 3 Accent 5" w:uiPriority="48"/>
+    <w:lsdException w:name="List Table 4 Accent 5" w:uiPriority="49"/>
+    <w:lsdException w:name="List Table 5 Dark Accent 5" w:uiPriority="50"/>
+    <w:lsdException w:name="List Table 6 Colorful Accent 5" w:uiPriority="51"/>
+    <w:lsdException w:name="List Table 7 Colorful Accent 5" w:uiPriority="52"/>
+    <w:lsdException w:name="List Table 1 Light Accent 6" w:uiPriority="46"/>
+    <w:lsdException w:name="List Table 2 Accent 6" w:uiPriority="47"/>
+    <w:lsdException w:name="List Table 3 Accent 6" w:uiPriority="48"/>
+    <w:lsdException w:name="List Table 4 Accent 6" w:uiPriority="49"/>
+    <w:lsdException w:name="List Table 5 Dark Accent 6" w:uiPriority="50"/>
+    <w:lsdException w:name="List Table 6 Colorful Accent 6" w:uiPriority="51"/>
+    <w:lsdException w:name="List Table 7 Colorful Accent 6" w:uiPriority="52"/>
   </w:latentStyles>
   <w:style w:type="paragraph" w:default="1" w:styleId="Normal">
     <w:name w:val="Normal"/>
@@ -5355,7 +5606,6 @@
     <w:uiPriority w:val="99"/>
     <w:semiHidden/>
     <w:unhideWhenUsed/>
-    <w:qFormat/>
     <w:tblPr>
       <w:tblInd w:w="0" w:type="dxa"/>
       <w:tblCellMar>
@@ -5823,7 +6073,7 @@
 </file>
 
 <file path=customXml/itemProps1.xml><?xml version="1.0" encoding="utf-8"?>
-<ds:datastoreItem xmlns:ds="http://schemas.openxmlformats.org/officeDocument/2006/customXml" ds:itemID="{476323A5-4013-4B90-B554-0D10930DB69B}">
+<ds:datastoreItem xmlns:ds="http://schemas.openxmlformats.org/officeDocument/2006/customXml" ds:itemID="{F7B3461B-8B5F-4E96-B5B3-1C25096F0ECE}">
   <ds:schemaRefs>
     <ds:schemaRef ds:uri="http://schemas.openxmlformats.org/officeDocument/2006/bibliography"/>
   </ds:schemaRefs>

</xml_diff>

<commit_message>
BAB 3, Perbaikan kata bersambung kemudian dipisah
</commit_message>
<xml_diff>
--- a/BAB 3.docx
+++ b/BAB 3.docx
@@ -1,6 +1,6 @@
 
 <file path=word/document.xml><?xml version="1.0" encoding="utf-8"?>
-<w:document xmlns:wpc="http://schemas.microsoft.com/office/word/2010/wordprocessingCanvas" xmlns:mc="http://schemas.openxmlformats.org/markup-compatibility/2006" xmlns:o="urn:schemas-microsoft-com:office:office" xmlns:r="http://schemas.openxmlformats.org/officeDocument/2006/relationships" xmlns:m="http://schemas.openxmlformats.org/officeDocument/2006/math" xmlns:v="urn:schemas-microsoft-com:vml" xmlns:wp14="http://schemas.microsoft.com/office/word/2010/wordprocessingDrawing" xmlns:wp="http://schemas.openxmlformats.org/drawingml/2006/wordprocessingDrawing" xmlns:w10="urn:schemas-microsoft-com:office:word" xmlns:w="http://schemas.openxmlformats.org/wordprocessingml/2006/main" xmlns:w14="http://schemas.microsoft.com/office/word/2010/wordml" xmlns:w15="http://schemas.microsoft.com/office/word/2012/wordml" xmlns:wpg="http://schemas.microsoft.com/office/word/2010/wordprocessingGroup" xmlns:wpi="http://schemas.microsoft.com/office/word/2010/wordprocessingInk" xmlns:wne="http://schemas.microsoft.com/office/word/2006/wordml" xmlns:wps="http://schemas.microsoft.com/office/word/2010/wordprocessingShape" mc:Ignorable="w14 w15 wp14">
+<w:document xmlns:ve="http://schemas.openxmlformats.org/markup-compatibility/2006" xmlns:o="urn:schemas-microsoft-com:office:office" xmlns:r="http://schemas.openxmlformats.org/officeDocument/2006/relationships" xmlns:m="http://schemas.openxmlformats.org/officeDocument/2006/math" xmlns:v="urn:schemas-microsoft-com:vml" xmlns:wp="http://schemas.openxmlformats.org/drawingml/2006/wordprocessingDrawing" xmlns:w10="urn:schemas-microsoft-com:office:word" xmlns:w="http://schemas.openxmlformats.org/wordprocessingml/2006/main" xmlns:wne="http://schemas.microsoft.com/office/word/2006/wordml">
   <w:body>
     <w:p>
       <w:pPr>
@@ -139,13 +139,6 @@
           <w:rFonts w:cs="Times New Roman"/>
           <w:lang w:val="id-ID"/>
         </w:rPr>
-        <w:t xml:space="preserve"> </w:t>
-      </w:r>
-      <w:r>
-        <w:rPr>
-          <w:rFonts w:cs="Times New Roman"/>
-          <w:lang w:val="id-ID"/>
-        </w:rPr>
         <w:t>Tempat</w:t>
       </w:r>
       <w:r>
@@ -179,12 +172,6 @@
           <w:lang w:val="id-ID"/>
         </w:rPr>
         <w:t xml:space="preserve"> november</w:t>
-      </w:r>
-      <w:r>
-        <w:rPr>
-          <w:lang w:val="id-ID"/>
-        </w:rPr>
-        <w:t xml:space="preserve"> </w:t>
       </w:r>
       <w:r>
         <w:t>sampai dengan bulan</w:t>
@@ -536,13 +523,6 @@
           <w:rFonts w:cs="Times New Roman"/>
         </w:rPr>
         <w:t>Metode</w:t>
-      </w:r>
-      <w:r>
-        <w:rPr>
-          <w:rFonts w:cs="Times New Roman"/>
-          <w:lang w:val="id-ID"/>
-        </w:rPr>
-        <w:t xml:space="preserve"> </w:t>
       </w:r>
       <w:r>
         <w:rPr>
@@ -1400,12 +1380,6 @@
       <w:r>
         <w:rPr>
           <w:rFonts w:ascii="Times New Roman" w:hAnsi="Times New Roman"/>
-        </w:rPr>
-        <w:t xml:space="preserve"> </w:t>
-      </w:r>
-      <w:r>
-        <w:rPr>
-          <w:rFonts w:ascii="Times New Roman" w:hAnsi="Times New Roman"/>
           <w:lang w:val="id-ID"/>
         </w:rPr>
         <w:t>Komisi</w:t>
@@ -1723,7 +1697,21 @@
           <w:szCs w:val="24"/>
           <w:lang w:val="id-ID"/>
         </w:rPr>
-        <w:t>baik berupa wawancara,observasi dan</w:t>
+        <w:t>baik berupa wawancara,</w:t>
+      </w:r>
+      <w:r>
+        <w:rPr>
+          <w:szCs w:val="24"/>
+          <w:lang w:val="id-ID"/>
+        </w:rPr>
+        <w:t xml:space="preserve"> </w:t>
+      </w:r>
+      <w:r>
+        <w:rPr>
+          <w:szCs w:val="24"/>
+          <w:lang w:val="id-ID"/>
+        </w:rPr>
+        <w:t>observasi dan</w:t>
       </w:r>
       <w:r>
         <w:rPr>
@@ -2062,7 +2050,7 @@
           <w:insideV w:val="single" w:sz="4" w:space="0" w:color="000000"/>
         </w:tblBorders>
         <w:tblLayout w:type="fixed"/>
-        <w:tblLook w:val="04A0" w:firstRow="1" w:lastRow="0" w:firstColumn="1" w:lastColumn="0" w:noHBand="0" w:noVBand="1"/>
+        <w:tblLook w:val="04A0"/>
       </w:tblPr>
       <w:tblGrid>
         <w:gridCol w:w="406"/>
@@ -4217,15 +4205,15 @@
 </file>
 
 <file path=word/endnotes.xml><?xml version="1.0" encoding="utf-8"?>
-<w:endnotes xmlns:wpc="http://schemas.microsoft.com/office/word/2010/wordprocessingCanvas" xmlns:mc="http://schemas.openxmlformats.org/markup-compatibility/2006" xmlns:o="urn:schemas-microsoft-com:office:office" xmlns:r="http://schemas.openxmlformats.org/officeDocument/2006/relationships" xmlns:m="http://schemas.openxmlformats.org/officeDocument/2006/math" xmlns:v="urn:schemas-microsoft-com:vml" xmlns:wp14="http://schemas.microsoft.com/office/word/2010/wordprocessingDrawing" xmlns:wp="http://schemas.openxmlformats.org/drawingml/2006/wordprocessingDrawing" xmlns:w10="urn:schemas-microsoft-com:office:word" xmlns:w="http://schemas.openxmlformats.org/wordprocessingml/2006/main" xmlns:w14="http://schemas.microsoft.com/office/word/2010/wordml" xmlns:w15="http://schemas.microsoft.com/office/word/2012/wordml" xmlns:wpg="http://schemas.microsoft.com/office/word/2010/wordprocessingGroup" xmlns:wpi="http://schemas.microsoft.com/office/word/2010/wordprocessingInk" xmlns:wne="http://schemas.microsoft.com/office/word/2006/wordml" xmlns:wps="http://schemas.microsoft.com/office/word/2010/wordprocessingShape" mc:Ignorable="w14 w15 wp14">
-  <w:endnote w:type="separator" w:id="-1">
+<w:endnotes xmlns:ve="http://schemas.openxmlformats.org/markup-compatibility/2006" xmlns:o="urn:schemas-microsoft-com:office:office" xmlns:r="http://schemas.openxmlformats.org/officeDocument/2006/relationships" xmlns:m="http://schemas.openxmlformats.org/officeDocument/2006/math" xmlns:v="urn:schemas-microsoft-com:vml" xmlns:wp="http://schemas.openxmlformats.org/drawingml/2006/wordprocessingDrawing" xmlns:w10="urn:schemas-microsoft-com:office:word" xmlns:w="http://schemas.openxmlformats.org/wordprocessingml/2006/main" xmlns:wne="http://schemas.microsoft.com/office/word/2006/wordml">
+  <w:endnote w:type="separator" w:id="0">
     <w:p>
       <w:r>
         <w:separator/>
       </w:r>
     </w:p>
   </w:endnote>
-  <w:endnote w:type="continuationSeparator" w:id="0">
+  <w:endnote w:type="continuationSeparator" w:id="1">
     <w:p>
       <w:r>
         <w:continuationSeparator/>
@@ -4236,7 +4224,7 @@
 </file>
 
 <file path=word/footer1.xml><?xml version="1.0" encoding="utf-8"?>
-<w:ftr xmlns:wpc="http://schemas.microsoft.com/office/word/2010/wordprocessingCanvas" xmlns:mc="http://schemas.openxmlformats.org/markup-compatibility/2006" xmlns:o="urn:schemas-microsoft-com:office:office" xmlns:r="http://schemas.openxmlformats.org/officeDocument/2006/relationships" xmlns:m="http://schemas.openxmlformats.org/officeDocument/2006/math" xmlns:v="urn:schemas-microsoft-com:vml" xmlns:wp14="http://schemas.microsoft.com/office/word/2010/wordprocessingDrawing" xmlns:wp="http://schemas.openxmlformats.org/drawingml/2006/wordprocessingDrawing" xmlns:w10="urn:schemas-microsoft-com:office:word" xmlns:w="http://schemas.openxmlformats.org/wordprocessingml/2006/main" xmlns:w14="http://schemas.microsoft.com/office/word/2010/wordml" xmlns:w15="http://schemas.microsoft.com/office/word/2012/wordml" xmlns:wpg="http://schemas.microsoft.com/office/word/2010/wordprocessingGroup" xmlns:wpi="http://schemas.microsoft.com/office/word/2010/wordprocessingInk" xmlns:wne="http://schemas.microsoft.com/office/word/2006/wordml" xmlns:wps="http://schemas.microsoft.com/office/word/2010/wordprocessingShape" mc:Ignorable="w14 w15 wp14">
+<w:ftr xmlns:ve="http://schemas.openxmlformats.org/markup-compatibility/2006" xmlns:o="urn:schemas-microsoft-com:office:office" xmlns:r="http://schemas.openxmlformats.org/officeDocument/2006/relationships" xmlns:m="http://schemas.openxmlformats.org/officeDocument/2006/math" xmlns:v="urn:schemas-microsoft-com:vml" xmlns:wp="http://schemas.openxmlformats.org/drawingml/2006/wordprocessingDrawing" xmlns:w10="urn:schemas-microsoft-com:office:word" xmlns:w="http://schemas.openxmlformats.org/wordprocessingml/2006/main" xmlns:wne="http://schemas.microsoft.com/office/word/2006/wordml">
   <w:p>
     <w:pPr>
       <w:pStyle w:val="Footer"/>
@@ -4279,15 +4267,15 @@
 </file>
 
 <file path=word/footnotes.xml><?xml version="1.0" encoding="utf-8"?>
-<w:footnotes xmlns:wpc="http://schemas.microsoft.com/office/word/2010/wordprocessingCanvas" xmlns:mc="http://schemas.openxmlformats.org/markup-compatibility/2006" xmlns:o="urn:schemas-microsoft-com:office:office" xmlns:r="http://schemas.openxmlformats.org/officeDocument/2006/relationships" xmlns:m="http://schemas.openxmlformats.org/officeDocument/2006/math" xmlns:v="urn:schemas-microsoft-com:vml" xmlns:wp14="http://schemas.microsoft.com/office/word/2010/wordprocessingDrawing" xmlns:wp="http://schemas.openxmlformats.org/drawingml/2006/wordprocessingDrawing" xmlns:w10="urn:schemas-microsoft-com:office:word" xmlns:w="http://schemas.openxmlformats.org/wordprocessingml/2006/main" xmlns:w14="http://schemas.microsoft.com/office/word/2010/wordml" xmlns:w15="http://schemas.microsoft.com/office/word/2012/wordml" xmlns:wpg="http://schemas.microsoft.com/office/word/2010/wordprocessingGroup" xmlns:wpi="http://schemas.microsoft.com/office/word/2010/wordprocessingInk" xmlns:wne="http://schemas.microsoft.com/office/word/2006/wordml" xmlns:wps="http://schemas.microsoft.com/office/word/2010/wordprocessingShape" mc:Ignorable="w14 w15 wp14">
-  <w:footnote w:type="separator" w:id="-1">
+<w:footnotes xmlns:ve="http://schemas.openxmlformats.org/markup-compatibility/2006" xmlns:o="urn:schemas-microsoft-com:office:office" xmlns:r="http://schemas.openxmlformats.org/officeDocument/2006/relationships" xmlns:m="http://schemas.openxmlformats.org/officeDocument/2006/math" xmlns:v="urn:schemas-microsoft-com:vml" xmlns:wp="http://schemas.openxmlformats.org/drawingml/2006/wordprocessingDrawing" xmlns:w10="urn:schemas-microsoft-com:office:word" xmlns:w="http://schemas.openxmlformats.org/wordprocessingml/2006/main" xmlns:wne="http://schemas.microsoft.com/office/word/2006/wordml">
+  <w:footnote w:type="separator" w:id="0">
     <w:p>
       <w:r>
         <w:separator/>
       </w:r>
     </w:p>
   </w:footnote>
-  <w:footnote w:type="continuationSeparator" w:id="0">
+  <w:footnote w:type="continuationSeparator" w:id="1">
     <w:p>
       <w:r>
         <w:continuationSeparator/>
@@ -4298,7 +4286,7 @@
 </file>
 
 <file path=word/header1.xml><?xml version="1.0" encoding="utf-8"?>
-<w:hdr xmlns:wpc="http://schemas.microsoft.com/office/word/2010/wordprocessingCanvas" xmlns:mc="http://schemas.openxmlformats.org/markup-compatibility/2006" xmlns:o="urn:schemas-microsoft-com:office:office" xmlns:r="http://schemas.openxmlformats.org/officeDocument/2006/relationships" xmlns:m="http://schemas.openxmlformats.org/officeDocument/2006/math" xmlns:v="urn:schemas-microsoft-com:vml" xmlns:wp14="http://schemas.microsoft.com/office/word/2010/wordprocessingDrawing" xmlns:wp="http://schemas.openxmlformats.org/drawingml/2006/wordprocessingDrawing" xmlns:w10="urn:schemas-microsoft-com:office:word" xmlns:w="http://schemas.openxmlformats.org/wordprocessingml/2006/main" xmlns:w14="http://schemas.microsoft.com/office/word/2010/wordml" xmlns:w15="http://schemas.microsoft.com/office/word/2012/wordml" xmlns:wpg="http://schemas.microsoft.com/office/word/2010/wordprocessingGroup" xmlns:wpi="http://schemas.microsoft.com/office/word/2010/wordprocessingInk" xmlns:wne="http://schemas.microsoft.com/office/word/2006/wordml" xmlns:wps="http://schemas.microsoft.com/office/word/2010/wordprocessingShape" mc:Ignorable="w14 w15 wp14">
+<w:hdr xmlns:ve="http://schemas.openxmlformats.org/markup-compatibility/2006" xmlns:o="urn:schemas-microsoft-com:office:office" xmlns:r="http://schemas.openxmlformats.org/officeDocument/2006/relationships" xmlns:m="http://schemas.openxmlformats.org/officeDocument/2006/math" xmlns:v="urn:schemas-microsoft-com:vml" xmlns:wp="http://schemas.openxmlformats.org/drawingml/2006/wordprocessingDrawing" xmlns:w10="urn:schemas-microsoft-com:office:word" xmlns:w="http://schemas.openxmlformats.org/wordprocessingml/2006/main" xmlns:wne="http://schemas.microsoft.com/office/word/2006/wordml">
   <w:sdt>
     <w:sdtPr>
       <w:id w:val="-1438519097"/>
@@ -4345,7 +4333,7 @@
             <w:noProof/>
             <w:sz w:val="22"/>
           </w:rPr>
-          <w:t>24</w:t>
+          <w:t>25</w:t>
         </w:r>
         <w:r>
           <w:rPr>
@@ -4366,7 +4354,7 @@
 </file>
 
 <file path=word/numbering.xml><?xml version="1.0" encoding="utf-8"?>
-<w:numbering xmlns:wpc="http://schemas.microsoft.com/office/word/2010/wordprocessingCanvas" xmlns:mc="http://schemas.openxmlformats.org/markup-compatibility/2006" xmlns:o="urn:schemas-microsoft-com:office:office" xmlns:r="http://schemas.openxmlformats.org/officeDocument/2006/relationships" xmlns:m="http://schemas.openxmlformats.org/officeDocument/2006/math" xmlns:v="urn:schemas-microsoft-com:vml" xmlns:wp14="http://schemas.microsoft.com/office/word/2010/wordprocessingDrawing" xmlns:wp="http://schemas.openxmlformats.org/drawingml/2006/wordprocessingDrawing" xmlns:w10="urn:schemas-microsoft-com:office:word" xmlns:w="http://schemas.openxmlformats.org/wordprocessingml/2006/main" xmlns:w14="http://schemas.microsoft.com/office/word/2010/wordml" xmlns:w15="http://schemas.microsoft.com/office/word/2012/wordml" xmlns:wpg="http://schemas.microsoft.com/office/word/2010/wordprocessingGroup" xmlns:wpi="http://schemas.microsoft.com/office/word/2010/wordprocessingInk" xmlns:wne="http://schemas.microsoft.com/office/word/2006/wordml" xmlns:wps="http://schemas.microsoft.com/office/word/2010/wordprocessingShape" mc:Ignorable="w14 w15 wp14">
+<w:numbering xmlns:ve="http://schemas.openxmlformats.org/markup-compatibility/2006" xmlns:o="urn:schemas-microsoft-com:office:office" xmlns:r="http://schemas.openxmlformats.org/officeDocument/2006/relationships" xmlns:m="http://schemas.openxmlformats.org/officeDocument/2006/math" xmlns:v="urn:schemas-microsoft-com:vml" xmlns:wp="http://schemas.openxmlformats.org/drawingml/2006/wordprocessingDrawing" xmlns:w10="urn:schemas-microsoft-com:office:word" xmlns:w="http://schemas.openxmlformats.org/wordprocessingml/2006/main" xmlns:wne="http://schemas.microsoft.com/office/word/2006/wordml">
   <w:abstractNum w:abstractNumId="0">
     <w:nsid w:val="0F347FDE"/>
     <w:multiLevelType w:val="hybridMultilevel"/>
@@ -6452,7 +6440,7 @@
 </file>
 
 <file path=word/styles.xml><?xml version="1.0" encoding="utf-8"?>
-<w:styles xmlns:mc="http://schemas.openxmlformats.org/markup-compatibility/2006" xmlns:r="http://schemas.openxmlformats.org/officeDocument/2006/relationships" xmlns:w="http://schemas.openxmlformats.org/wordprocessingml/2006/main" xmlns:w14="http://schemas.microsoft.com/office/word/2010/wordml" xmlns:w15="http://schemas.microsoft.com/office/word/2012/wordml" mc:Ignorable="w14 w15">
+<w:styles xmlns:r="http://schemas.openxmlformats.org/officeDocument/2006/relationships" xmlns:w="http://schemas.openxmlformats.org/wordprocessingml/2006/main">
   <w:docDefaults>
     <w:rPrDefault>
       <w:rPr>
@@ -6462,378 +6450,144 @@
     </w:rPrDefault>
     <w:pPrDefault/>
   </w:docDefaults>
-  <w:latentStyles w:defLockedState="0" w:defUIPriority="99" w:defSemiHidden="0" w:defUnhideWhenUsed="0" w:defQFormat="0" w:count="371">
-    <w:lsdException w:name="Normal" w:uiPriority="0" w:qFormat="1"/>
-    <w:lsdException w:name="heading 1" w:uiPriority="9" w:qFormat="1"/>
-    <w:lsdException w:name="heading 2" w:semiHidden="1" w:uiPriority="9" w:unhideWhenUsed="1" w:qFormat="1"/>
-    <w:lsdException w:name="heading 3" w:semiHidden="1" w:uiPriority="9" w:unhideWhenUsed="1" w:qFormat="1"/>
-    <w:lsdException w:name="heading 4" w:semiHidden="1" w:uiPriority="9" w:unhideWhenUsed="1" w:qFormat="1"/>
-    <w:lsdException w:name="heading 5" w:semiHidden="1" w:uiPriority="9" w:unhideWhenUsed="1" w:qFormat="1"/>
-    <w:lsdException w:name="heading 6" w:semiHidden="1" w:uiPriority="9" w:unhideWhenUsed="1" w:qFormat="1"/>
-    <w:lsdException w:name="heading 7" w:semiHidden="1" w:uiPriority="9" w:unhideWhenUsed="1" w:qFormat="1"/>
-    <w:lsdException w:name="heading 8" w:semiHidden="1" w:uiPriority="9" w:unhideWhenUsed="1" w:qFormat="1"/>
-    <w:lsdException w:name="heading 9" w:semiHidden="1" w:uiPriority="9" w:unhideWhenUsed="1" w:qFormat="1"/>
-    <w:lsdException w:name="index 1" w:semiHidden="1" w:unhideWhenUsed="1"/>
-    <w:lsdException w:name="index 2" w:semiHidden="1" w:unhideWhenUsed="1"/>
-    <w:lsdException w:name="index 3" w:semiHidden="1" w:unhideWhenUsed="1"/>
-    <w:lsdException w:name="index 4" w:semiHidden="1" w:unhideWhenUsed="1"/>
-    <w:lsdException w:name="index 5" w:semiHidden="1" w:unhideWhenUsed="1"/>
-    <w:lsdException w:name="index 6" w:semiHidden="1" w:unhideWhenUsed="1"/>
-    <w:lsdException w:name="index 7" w:semiHidden="1" w:unhideWhenUsed="1"/>
-    <w:lsdException w:name="index 8" w:semiHidden="1" w:unhideWhenUsed="1"/>
-    <w:lsdException w:name="index 9" w:semiHidden="1" w:unhideWhenUsed="1"/>
-    <w:lsdException w:name="toc 1" w:semiHidden="1" w:uiPriority="39" w:unhideWhenUsed="1"/>
-    <w:lsdException w:name="toc 2" w:semiHidden="1" w:uiPriority="39" w:unhideWhenUsed="1"/>
-    <w:lsdException w:name="toc 3" w:semiHidden="1" w:uiPriority="39" w:unhideWhenUsed="1"/>
-    <w:lsdException w:name="toc 4" w:semiHidden="1" w:uiPriority="39" w:unhideWhenUsed="1"/>
-    <w:lsdException w:name="toc 5" w:semiHidden="1" w:uiPriority="39" w:unhideWhenUsed="1"/>
-    <w:lsdException w:name="toc 6" w:semiHidden="1" w:uiPriority="39" w:unhideWhenUsed="1"/>
-    <w:lsdException w:name="toc 7" w:semiHidden="1" w:uiPriority="39" w:unhideWhenUsed="1"/>
-    <w:lsdException w:name="toc 8" w:semiHidden="1" w:uiPriority="39" w:unhideWhenUsed="1"/>
-    <w:lsdException w:name="toc 9" w:semiHidden="1" w:uiPriority="39" w:unhideWhenUsed="1"/>
-    <w:lsdException w:name="Normal Indent" w:semiHidden="1" w:unhideWhenUsed="1"/>
-    <w:lsdException w:name="footnote text" w:semiHidden="1" w:unhideWhenUsed="1"/>
-    <w:lsdException w:name="annotation text" w:semiHidden="1" w:unhideWhenUsed="1"/>
-    <w:lsdException w:name="header" w:semiHidden="1" w:unhideWhenUsed="1"/>
-    <w:lsdException w:name="footer" w:semiHidden="1" w:unhideWhenUsed="1"/>
-    <w:lsdException w:name="index heading" w:semiHidden="1" w:unhideWhenUsed="1"/>
-    <w:lsdException w:name="caption" w:semiHidden="1" w:uiPriority="35" w:unhideWhenUsed="1" w:qFormat="1"/>
-    <w:lsdException w:name="table of figures" w:semiHidden="1" w:unhideWhenUsed="1"/>
-    <w:lsdException w:name="envelope address" w:semiHidden="1" w:unhideWhenUsed="1"/>
-    <w:lsdException w:name="envelope return" w:semiHidden="1" w:unhideWhenUsed="1"/>
-    <w:lsdException w:name="footnote reference" w:semiHidden="1" w:unhideWhenUsed="1"/>
-    <w:lsdException w:name="annotation reference" w:semiHidden="1" w:unhideWhenUsed="1"/>
-    <w:lsdException w:name="line number" w:semiHidden="1" w:unhideWhenUsed="1"/>
-    <w:lsdException w:name="page number" w:semiHidden="1" w:unhideWhenUsed="1"/>
-    <w:lsdException w:name="endnote reference" w:semiHidden="1" w:unhideWhenUsed="1"/>
-    <w:lsdException w:name="endnote text" w:semiHidden="1" w:unhideWhenUsed="1"/>
-    <w:lsdException w:name="table of authorities" w:semiHidden="1" w:unhideWhenUsed="1"/>
-    <w:lsdException w:name="macro" w:semiHidden="1" w:unhideWhenUsed="1"/>
-    <w:lsdException w:name="toa heading" w:semiHidden="1" w:unhideWhenUsed="1"/>
-    <w:lsdException w:name="List" w:semiHidden="1" w:unhideWhenUsed="1"/>
-    <w:lsdException w:name="List Bullet" w:semiHidden="1" w:unhideWhenUsed="1"/>
-    <w:lsdException w:name="List Number" w:semiHidden="1" w:unhideWhenUsed="1"/>
-    <w:lsdException w:name="List 2" w:semiHidden="1" w:unhideWhenUsed="1"/>
-    <w:lsdException w:name="List 3" w:semiHidden="1" w:unhideWhenUsed="1"/>
-    <w:lsdException w:name="List 4" w:semiHidden="1" w:unhideWhenUsed="1"/>
-    <w:lsdException w:name="List 5" w:semiHidden="1" w:unhideWhenUsed="1"/>
-    <w:lsdException w:name="List Bullet 2" w:semiHidden="1" w:unhideWhenUsed="1"/>
-    <w:lsdException w:name="List Bullet 3" w:semiHidden="1" w:unhideWhenUsed="1"/>
-    <w:lsdException w:name="List Bullet 4" w:semiHidden="1" w:unhideWhenUsed="1"/>
-    <w:lsdException w:name="List Bullet 5" w:semiHidden="1" w:unhideWhenUsed="1"/>
-    <w:lsdException w:name="List Number 2" w:semiHidden="1" w:unhideWhenUsed="1"/>
-    <w:lsdException w:name="List Number 3" w:semiHidden="1" w:unhideWhenUsed="1"/>
-    <w:lsdException w:name="List Number 4" w:semiHidden="1" w:unhideWhenUsed="1"/>
-    <w:lsdException w:name="List Number 5" w:semiHidden="1" w:unhideWhenUsed="1"/>
-    <w:lsdException w:name="Title" w:uiPriority="10" w:qFormat="1"/>
-    <w:lsdException w:name="Closing" w:semiHidden="1" w:unhideWhenUsed="1"/>
-    <w:lsdException w:name="Signature" w:semiHidden="1" w:unhideWhenUsed="1"/>
-    <w:lsdException w:name="Default Paragraph Font" w:semiHidden="1" w:uiPriority="1" w:unhideWhenUsed="1"/>
-    <w:lsdException w:name="Body Text" w:semiHidden="1" w:unhideWhenUsed="1"/>
-    <w:lsdException w:name="Body Text Indent" w:semiHidden="1" w:unhideWhenUsed="1"/>
-    <w:lsdException w:name="List Continue" w:semiHidden="1" w:unhideWhenUsed="1"/>
-    <w:lsdException w:name="List Continue 2" w:semiHidden="1" w:unhideWhenUsed="1"/>
-    <w:lsdException w:name="List Continue 3" w:semiHidden="1" w:unhideWhenUsed="1"/>
-    <w:lsdException w:name="List Continue 4" w:semiHidden="1" w:unhideWhenUsed="1"/>
-    <w:lsdException w:name="List Continue 5" w:semiHidden="1" w:unhideWhenUsed="1"/>
-    <w:lsdException w:name="Message Header" w:semiHidden="1" w:unhideWhenUsed="1"/>
-    <w:lsdException w:name="Subtitle" w:uiPriority="11" w:qFormat="1"/>
-    <w:lsdException w:name="Salutation" w:semiHidden="1" w:unhideWhenUsed="1"/>
-    <w:lsdException w:name="Date" w:semiHidden="1" w:unhideWhenUsed="1"/>
-    <w:lsdException w:name="Body Text First Indent" w:semiHidden="1" w:unhideWhenUsed="1"/>
-    <w:lsdException w:name="Body Text First Indent 2" w:semiHidden="1" w:unhideWhenUsed="1"/>
-    <w:lsdException w:name="Note Heading" w:semiHidden="1" w:unhideWhenUsed="1"/>
-    <w:lsdException w:name="Body Text 2" w:semiHidden="1" w:unhideWhenUsed="1"/>
-    <w:lsdException w:name="Body Text 3" w:semiHidden="1" w:unhideWhenUsed="1"/>
-    <w:lsdException w:name="Body Text Indent 2" w:semiHidden="1" w:unhideWhenUsed="1"/>
-    <w:lsdException w:name="Body Text Indent 3" w:semiHidden="1" w:unhideWhenUsed="1"/>
-    <w:lsdException w:name="Block Text" w:semiHidden="1" w:unhideWhenUsed="1"/>
-    <w:lsdException w:name="Hyperlink" w:semiHidden="1" w:unhideWhenUsed="1"/>
-    <w:lsdException w:name="FollowedHyperlink" w:semiHidden="1" w:unhideWhenUsed="1"/>
-    <w:lsdException w:name="Strong" w:uiPriority="22" w:qFormat="1"/>
-    <w:lsdException w:name="Emphasis" w:uiPriority="20" w:qFormat="1"/>
-    <w:lsdException w:name="Document Map" w:semiHidden="1" w:unhideWhenUsed="1"/>
-    <w:lsdException w:name="Plain Text" w:semiHidden="1" w:unhideWhenUsed="1"/>
-    <w:lsdException w:name="E-mail Signature" w:semiHidden="1" w:unhideWhenUsed="1"/>
-    <w:lsdException w:name="HTML Top of Form" w:semiHidden="1" w:unhideWhenUsed="1"/>
-    <w:lsdException w:name="HTML Bottom of Form" w:semiHidden="1" w:unhideWhenUsed="1"/>
-    <w:lsdException w:name="Normal (Web)" w:semiHidden="1" w:unhideWhenUsed="1"/>
-    <w:lsdException w:name="HTML Acronym" w:semiHidden="1" w:unhideWhenUsed="1"/>
-    <w:lsdException w:name="HTML Address" w:semiHidden="1" w:unhideWhenUsed="1"/>
-    <w:lsdException w:name="HTML Cite" w:semiHidden="1" w:unhideWhenUsed="1"/>
-    <w:lsdException w:name="HTML Code" w:semiHidden="1" w:unhideWhenUsed="1"/>
-    <w:lsdException w:name="HTML Definition" w:semiHidden="1" w:unhideWhenUsed="1"/>
-    <w:lsdException w:name="HTML Keyboard" w:semiHidden="1" w:unhideWhenUsed="1"/>
-    <w:lsdException w:name="HTML Preformatted" w:semiHidden="1" w:unhideWhenUsed="1"/>
-    <w:lsdException w:name="HTML Sample" w:semiHidden="1" w:unhideWhenUsed="1"/>
-    <w:lsdException w:name="HTML Typewriter" w:semiHidden="1" w:unhideWhenUsed="1"/>
-    <w:lsdException w:name="HTML Variable" w:semiHidden="1" w:unhideWhenUsed="1"/>
-    <w:lsdException w:name="Normal Table" w:semiHidden="1" w:unhideWhenUsed="1"/>
-    <w:lsdException w:name="annotation subject" w:semiHidden="1" w:unhideWhenUsed="1"/>
-    <w:lsdException w:name="No List" w:semiHidden="1" w:unhideWhenUsed="1"/>
-    <w:lsdException w:name="Outline List 1" w:semiHidden="1" w:unhideWhenUsed="1"/>
-    <w:lsdException w:name="Outline List 2" w:semiHidden="1" w:unhideWhenUsed="1"/>
-    <w:lsdException w:name="Outline List 3" w:semiHidden="1" w:unhideWhenUsed="1"/>
-    <w:lsdException w:name="Table Simple 1" w:semiHidden="1" w:unhideWhenUsed="1"/>
-    <w:lsdException w:name="Table Simple 2" w:semiHidden="1" w:unhideWhenUsed="1"/>
-    <w:lsdException w:name="Table Simple 3" w:semiHidden="1" w:unhideWhenUsed="1"/>
-    <w:lsdException w:name="Table Classic 1" w:semiHidden="1" w:unhideWhenUsed="1"/>
-    <w:lsdException w:name="Table Classic 2" w:semiHidden="1" w:unhideWhenUsed="1"/>
-    <w:lsdException w:name="Table Classic 3" w:semiHidden="1" w:unhideWhenUsed="1"/>
-    <w:lsdException w:name="Table Classic 4" w:semiHidden="1" w:unhideWhenUsed="1"/>
-    <w:lsdException w:name="Table Colorful 1" w:semiHidden="1" w:unhideWhenUsed="1"/>
-    <w:lsdException w:name="Table Colorful 2" w:semiHidden="1" w:unhideWhenUsed="1"/>
-    <w:lsdException w:name="Table Colorful 3" w:semiHidden="1" w:unhideWhenUsed="1"/>
-    <w:lsdException w:name="Table Columns 1" w:semiHidden="1" w:unhideWhenUsed="1"/>
-    <w:lsdException w:name="Table Columns 2" w:semiHidden="1" w:unhideWhenUsed="1"/>
-    <w:lsdException w:name="Table Columns 3" w:semiHidden="1" w:unhideWhenUsed="1"/>
-    <w:lsdException w:name="Table Columns 4" w:semiHidden="1" w:unhideWhenUsed="1"/>
-    <w:lsdException w:name="Table Columns 5" w:semiHidden="1" w:unhideWhenUsed="1"/>
-    <w:lsdException w:name="Table Grid 1" w:semiHidden="1" w:unhideWhenUsed="1"/>
-    <w:lsdException w:name="Table Grid 2" w:semiHidden="1" w:unhideWhenUsed="1"/>
-    <w:lsdException w:name="Table Grid 3" w:semiHidden="1" w:unhideWhenUsed="1"/>
-    <w:lsdException w:name="Table Grid 4" w:semiHidden="1" w:unhideWhenUsed="1"/>
-    <w:lsdException w:name="Table Grid 5" w:semiHidden="1" w:unhideWhenUsed="1"/>
-    <w:lsdException w:name="Table Grid 6" w:semiHidden="1" w:unhideWhenUsed="1"/>
-    <w:lsdException w:name="Table Grid 7" w:semiHidden="1" w:unhideWhenUsed="1"/>
-    <w:lsdException w:name="Table Grid 8" w:semiHidden="1" w:unhideWhenUsed="1"/>
-    <w:lsdException w:name="Table List 1" w:semiHidden="1" w:unhideWhenUsed="1"/>
-    <w:lsdException w:name="Table List 2" w:semiHidden="1" w:unhideWhenUsed="1"/>
-    <w:lsdException w:name="Table List 3" w:semiHidden="1" w:unhideWhenUsed="1"/>
-    <w:lsdException w:name="Table List 4" w:semiHidden="1" w:unhideWhenUsed="1"/>
-    <w:lsdException w:name="Table List 5" w:semiHidden="1" w:unhideWhenUsed="1"/>
-    <w:lsdException w:name="Table List 6" w:semiHidden="1" w:unhideWhenUsed="1"/>
-    <w:lsdException w:name="Table List 7" w:semiHidden="1" w:unhideWhenUsed="1"/>
-    <w:lsdException w:name="Table List 8" w:semiHidden="1" w:unhideWhenUsed="1"/>
-    <w:lsdException w:name="Table 3D effects 1" w:semiHidden="1" w:unhideWhenUsed="1"/>
-    <w:lsdException w:name="Table 3D effects 2" w:semiHidden="1" w:unhideWhenUsed="1"/>
-    <w:lsdException w:name="Table 3D effects 3" w:semiHidden="1" w:unhideWhenUsed="1"/>
-    <w:lsdException w:name="Table Contemporary" w:semiHidden="1" w:unhideWhenUsed="1"/>
-    <w:lsdException w:name="Table Elegant" w:semiHidden="1" w:unhideWhenUsed="1"/>
-    <w:lsdException w:name="Table Professional" w:semiHidden="1" w:unhideWhenUsed="1"/>
-    <w:lsdException w:name="Table Subtle 1" w:semiHidden="1" w:unhideWhenUsed="1"/>
-    <w:lsdException w:name="Table Subtle 2" w:semiHidden="1" w:unhideWhenUsed="1"/>
-    <w:lsdException w:name="Table Web 1" w:semiHidden="1" w:unhideWhenUsed="1"/>
-    <w:lsdException w:name="Table Web 2" w:semiHidden="1" w:unhideWhenUsed="1"/>
-    <w:lsdException w:name="Table Web 3" w:semiHidden="1" w:unhideWhenUsed="1"/>
-    <w:lsdException w:name="Balloon Text" w:semiHidden="1" w:unhideWhenUsed="1"/>
-    <w:lsdException w:name="Table Grid" w:uiPriority="59"/>
-    <w:lsdException w:name="Table Theme" w:semiHidden="1" w:unhideWhenUsed="1"/>
-    <w:lsdException w:name="Placeholder Text" w:semiHidden="1"/>
-    <w:lsdException w:name="No Spacing" w:uiPriority="1" w:qFormat="1"/>
-    <w:lsdException w:name="Light Shading" w:uiPriority="60"/>
-    <w:lsdException w:name="Light List" w:uiPriority="61"/>
-    <w:lsdException w:name="Light Grid" w:uiPriority="62"/>
-    <w:lsdException w:name="Medium Shading 1" w:uiPriority="63"/>
-    <w:lsdException w:name="Medium Shading 2" w:uiPriority="64"/>
-    <w:lsdException w:name="Medium List 1" w:uiPriority="65"/>
-    <w:lsdException w:name="Medium List 2" w:uiPriority="66"/>
-    <w:lsdException w:name="Medium Grid 1" w:uiPriority="67"/>
-    <w:lsdException w:name="Medium Grid 2" w:uiPriority="68"/>
-    <w:lsdException w:name="Medium Grid 3" w:uiPriority="69"/>
-    <w:lsdException w:name="Dark List" w:uiPriority="70"/>
-    <w:lsdException w:name="Colorful Shading" w:uiPriority="71"/>
-    <w:lsdException w:name="Colorful List" w:uiPriority="72"/>
-    <w:lsdException w:name="Colorful Grid" w:uiPriority="73"/>
-    <w:lsdException w:name="Light Shading Accent 1" w:uiPriority="60"/>
-    <w:lsdException w:name="Light List Accent 1" w:uiPriority="61"/>
-    <w:lsdException w:name="Light Grid Accent 1" w:uiPriority="62"/>
-    <w:lsdException w:name="Medium Shading 1 Accent 1" w:uiPriority="63"/>
-    <w:lsdException w:name="Medium Shading 2 Accent 1" w:uiPriority="64"/>
-    <w:lsdException w:name="Medium List 1 Accent 1" w:uiPriority="65"/>
-    <w:lsdException w:name="Revision" w:semiHidden="1"/>
-    <w:lsdException w:name="List Paragraph" w:uiPriority="34" w:qFormat="1"/>
-    <w:lsdException w:name="Quote" w:uiPriority="29" w:qFormat="1"/>
-    <w:lsdException w:name="Intense Quote" w:uiPriority="30" w:qFormat="1"/>
-    <w:lsdException w:name="Medium List 2 Accent 1" w:uiPriority="66"/>
-    <w:lsdException w:name="Medium Grid 1 Accent 1" w:uiPriority="67"/>
-    <w:lsdException w:name="Medium Grid 2 Accent 1" w:uiPriority="68"/>
-    <w:lsdException w:name="Medium Grid 3 Accent 1" w:uiPriority="69"/>
-    <w:lsdException w:name="Dark List Accent 1" w:uiPriority="70"/>
-    <w:lsdException w:name="Colorful Shading Accent 1" w:uiPriority="71"/>
-    <w:lsdException w:name="Colorful List Accent 1" w:uiPriority="72"/>
-    <w:lsdException w:name="Colorful Grid Accent 1" w:uiPriority="73"/>
-    <w:lsdException w:name="Light Shading Accent 2" w:uiPriority="60"/>
-    <w:lsdException w:name="Light List Accent 2" w:uiPriority="61"/>
-    <w:lsdException w:name="Light Grid Accent 2" w:uiPriority="62"/>
-    <w:lsdException w:name="Medium Shading 1 Accent 2" w:uiPriority="63"/>
-    <w:lsdException w:name="Medium Shading 2 Accent 2" w:uiPriority="64"/>
-    <w:lsdException w:name="Medium List 1 Accent 2" w:uiPriority="65"/>
-    <w:lsdException w:name="Medium List 2 Accent 2" w:uiPriority="66"/>
-    <w:lsdException w:name="Medium Grid 1 Accent 2" w:uiPriority="67"/>
-    <w:lsdException w:name="Medium Grid 2 Accent 2" w:uiPriority="68"/>
-    <w:lsdException w:name="Medium Grid 3 Accent 2" w:uiPriority="69"/>
-    <w:lsdException w:name="Dark List Accent 2" w:uiPriority="70"/>
-    <w:lsdException w:name="Colorful Shading Accent 2" w:uiPriority="71"/>
-    <w:lsdException w:name="Colorful List Accent 2" w:uiPriority="72"/>
-    <w:lsdException w:name="Colorful Grid Accent 2" w:uiPriority="73"/>
-    <w:lsdException w:name="Light Shading Accent 3" w:uiPriority="60"/>
-    <w:lsdException w:name="Light List Accent 3" w:uiPriority="61"/>
-    <w:lsdException w:name="Light Grid Accent 3" w:uiPriority="62"/>
-    <w:lsdException w:name="Medium Shading 1 Accent 3" w:uiPriority="63"/>
-    <w:lsdException w:name="Medium Shading 2 Accent 3" w:uiPriority="64"/>
-    <w:lsdException w:name="Medium List 1 Accent 3" w:uiPriority="65"/>
-    <w:lsdException w:name="Medium List 2 Accent 3" w:uiPriority="66"/>
-    <w:lsdException w:name="Medium Grid 1 Accent 3" w:uiPriority="67"/>
-    <w:lsdException w:name="Medium Grid 2 Accent 3" w:uiPriority="68"/>
-    <w:lsdException w:name="Medium Grid 3 Accent 3" w:uiPriority="69"/>
-    <w:lsdException w:name="Dark List Accent 3" w:uiPriority="70"/>
-    <w:lsdException w:name="Colorful Shading Accent 3" w:uiPriority="71"/>
-    <w:lsdException w:name="Colorful List Accent 3" w:uiPriority="72"/>
-    <w:lsdException w:name="Colorful Grid Accent 3" w:uiPriority="73"/>
-    <w:lsdException w:name="Light Shading Accent 4" w:uiPriority="60"/>
-    <w:lsdException w:name="Light List Accent 4" w:uiPriority="61"/>
-    <w:lsdException w:name="Light Grid Accent 4" w:uiPriority="62"/>
-    <w:lsdException w:name="Medium Shading 1 Accent 4" w:uiPriority="63"/>
-    <w:lsdException w:name="Medium Shading 2 Accent 4" w:uiPriority="64"/>
-    <w:lsdException w:name="Medium List 1 Accent 4" w:uiPriority="65"/>
-    <w:lsdException w:name="Medium List 2 Accent 4" w:uiPriority="66"/>
-    <w:lsdException w:name="Medium Grid 1 Accent 4" w:uiPriority="67"/>
-    <w:lsdException w:name="Medium Grid 2 Accent 4" w:uiPriority="68"/>
-    <w:lsdException w:name="Medium Grid 3 Accent 4" w:uiPriority="69"/>
-    <w:lsdException w:name="Dark List Accent 4" w:uiPriority="70"/>
-    <w:lsdException w:name="Colorful Shading Accent 4" w:uiPriority="71"/>
-    <w:lsdException w:name="Colorful List Accent 4" w:uiPriority="72"/>
-    <w:lsdException w:name="Colorful Grid Accent 4" w:uiPriority="73"/>
-    <w:lsdException w:name="Light Shading Accent 5" w:uiPriority="60"/>
-    <w:lsdException w:name="Light List Accent 5" w:uiPriority="61"/>
-    <w:lsdException w:name="Light Grid Accent 5" w:uiPriority="62"/>
-    <w:lsdException w:name="Medium Shading 1 Accent 5" w:uiPriority="63"/>
-    <w:lsdException w:name="Medium Shading 2 Accent 5" w:uiPriority="64"/>
-    <w:lsdException w:name="Medium List 1 Accent 5" w:uiPriority="65"/>
-    <w:lsdException w:name="Medium List 2 Accent 5" w:uiPriority="66"/>
-    <w:lsdException w:name="Medium Grid 1 Accent 5" w:uiPriority="67"/>
-    <w:lsdException w:name="Medium Grid 2 Accent 5" w:uiPriority="68"/>
-    <w:lsdException w:name="Medium Grid 3 Accent 5" w:uiPriority="69"/>
-    <w:lsdException w:name="Dark List Accent 5" w:uiPriority="70"/>
-    <w:lsdException w:name="Colorful Shading Accent 5" w:uiPriority="71"/>
-    <w:lsdException w:name="Colorful List Accent 5" w:uiPriority="72"/>
-    <w:lsdException w:name="Colorful Grid Accent 5" w:uiPriority="73"/>
-    <w:lsdException w:name="Light Shading Accent 6" w:uiPriority="60"/>
-    <w:lsdException w:name="Light List Accent 6" w:uiPriority="61"/>
-    <w:lsdException w:name="Light Grid Accent 6" w:uiPriority="62"/>
-    <w:lsdException w:name="Medium Shading 1 Accent 6" w:uiPriority="63"/>
-    <w:lsdException w:name="Medium Shading 2 Accent 6" w:uiPriority="64"/>
-    <w:lsdException w:name="Medium List 1 Accent 6" w:uiPriority="65"/>
-    <w:lsdException w:name="Medium List 2 Accent 6" w:uiPriority="66"/>
-    <w:lsdException w:name="Medium Grid 1 Accent 6" w:uiPriority="67"/>
-    <w:lsdException w:name="Medium Grid 2 Accent 6" w:uiPriority="68"/>
-    <w:lsdException w:name="Medium Grid 3 Accent 6" w:uiPriority="69"/>
-    <w:lsdException w:name="Dark List Accent 6" w:uiPriority="70"/>
-    <w:lsdException w:name="Colorful Shading Accent 6" w:uiPriority="71"/>
-    <w:lsdException w:name="Colorful List Accent 6" w:uiPriority="72"/>
-    <w:lsdException w:name="Colorful Grid Accent 6" w:uiPriority="73"/>
-    <w:lsdException w:name="Subtle Emphasis" w:uiPriority="19" w:qFormat="1"/>
-    <w:lsdException w:name="Intense Emphasis" w:uiPriority="21" w:qFormat="1"/>
-    <w:lsdException w:name="Subtle Reference" w:uiPriority="31" w:qFormat="1"/>
-    <w:lsdException w:name="Intense Reference" w:uiPriority="32" w:qFormat="1"/>
-    <w:lsdException w:name="Book Title" w:uiPriority="33" w:qFormat="1"/>
-    <w:lsdException w:name="Bibliography" w:semiHidden="1" w:uiPriority="37" w:unhideWhenUsed="1"/>
-    <w:lsdException w:name="TOC Heading" w:semiHidden="1" w:uiPriority="39" w:unhideWhenUsed="1" w:qFormat="1"/>
-    <w:lsdException w:name="Plain Table 1" w:uiPriority="41"/>
-    <w:lsdException w:name="Plain Table 2" w:uiPriority="42"/>
-    <w:lsdException w:name="Plain Table 3" w:uiPriority="43"/>
-    <w:lsdException w:name="Plain Table 4" w:uiPriority="44"/>
-    <w:lsdException w:name="Plain Table 5" w:uiPriority="45"/>
-    <w:lsdException w:name="Grid Table Light" w:uiPriority="40"/>
-    <w:lsdException w:name="Grid Table 1 Light" w:uiPriority="46"/>
-    <w:lsdException w:name="Grid Table 2" w:uiPriority="47"/>
-    <w:lsdException w:name="Grid Table 3" w:uiPriority="48"/>
-    <w:lsdException w:name="Grid Table 4" w:uiPriority="49"/>
-    <w:lsdException w:name="Grid Table 5 Dark" w:uiPriority="50"/>
-    <w:lsdException w:name="Grid Table 6 Colorful" w:uiPriority="51"/>
-    <w:lsdException w:name="Grid Table 7 Colorful" w:uiPriority="52"/>
-    <w:lsdException w:name="Grid Table 1 Light Accent 1" w:uiPriority="46"/>
-    <w:lsdException w:name="Grid Table 2 Accent 1" w:uiPriority="47"/>
-    <w:lsdException w:name="Grid Table 3 Accent 1" w:uiPriority="48"/>
-    <w:lsdException w:name="Grid Table 4 Accent 1" w:uiPriority="49"/>
-    <w:lsdException w:name="Grid Table 5 Dark Accent 1" w:uiPriority="50"/>
-    <w:lsdException w:name="Grid Table 6 Colorful Accent 1" w:uiPriority="51"/>
-    <w:lsdException w:name="Grid Table 7 Colorful Accent 1" w:uiPriority="52"/>
-    <w:lsdException w:name="Grid Table 1 Light Accent 2" w:uiPriority="46"/>
-    <w:lsdException w:name="Grid Table 2 Accent 2" w:uiPriority="47"/>
-    <w:lsdException w:name="Grid Table 3 Accent 2" w:uiPriority="48"/>
-    <w:lsdException w:name="Grid Table 4 Accent 2" w:uiPriority="49"/>
-    <w:lsdException w:name="Grid Table 5 Dark Accent 2" w:uiPriority="50"/>
-    <w:lsdException w:name="Grid Table 6 Colorful Accent 2" w:uiPriority="51"/>
-    <w:lsdException w:name="Grid Table 7 Colorful Accent 2" w:uiPriority="52"/>
-    <w:lsdException w:name="Grid Table 1 Light Accent 3" w:uiPriority="46"/>
-    <w:lsdException w:name="Grid Table 2 Accent 3" w:uiPriority="47"/>
-    <w:lsdException w:name="Grid Table 3 Accent 3" w:uiPriority="48"/>
-    <w:lsdException w:name="Grid Table 4 Accent 3" w:uiPriority="49"/>
-    <w:lsdException w:name="Grid Table 5 Dark Accent 3" w:uiPriority="50"/>
-    <w:lsdException w:name="Grid Table 6 Colorful Accent 3" w:uiPriority="51"/>
-    <w:lsdException w:name="Grid Table 7 Colorful Accent 3" w:uiPriority="52"/>
-    <w:lsdException w:name="Grid Table 1 Light Accent 4" w:uiPriority="46"/>
-    <w:lsdException w:name="Grid Table 2 Accent 4" w:uiPriority="47"/>
-    <w:lsdException w:name="Grid Table 3 Accent 4" w:uiPriority="48"/>
-    <w:lsdException w:name="Grid Table 4 Accent 4" w:uiPriority="49"/>
-    <w:lsdException w:name="Grid Table 5 Dark Accent 4" w:uiPriority="50"/>
-    <w:lsdException w:name="Grid Table 6 Colorful Accent 4" w:uiPriority="51"/>
-    <w:lsdException w:name="Grid Table 7 Colorful Accent 4" w:uiPriority="52"/>
-    <w:lsdException w:name="Grid Table 1 Light Accent 5" w:uiPriority="46"/>
-    <w:lsdException w:name="Grid Table 2 Accent 5" w:uiPriority="47"/>
-    <w:lsdException w:name="Grid Table 3 Accent 5" w:uiPriority="48"/>
-    <w:lsdException w:name="Grid Table 4 Accent 5" w:uiPriority="49"/>
-    <w:lsdException w:name="Grid Table 5 Dark Accent 5" w:uiPriority="50"/>
-    <w:lsdException w:name="Grid Table 6 Colorful Accent 5" w:uiPriority="51"/>
-    <w:lsdException w:name="Grid Table 7 Colorful Accent 5" w:uiPriority="52"/>
-    <w:lsdException w:name="Grid Table 1 Light Accent 6" w:uiPriority="46"/>
-    <w:lsdException w:name="Grid Table 2 Accent 6" w:uiPriority="47"/>
-    <w:lsdException w:name="Grid Table 3 Accent 6" w:uiPriority="48"/>
-    <w:lsdException w:name="Grid Table 4 Accent 6" w:uiPriority="49"/>
-    <w:lsdException w:name="Grid Table 5 Dark Accent 6" w:uiPriority="50"/>
-    <w:lsdException w:name="Grid Table 6 Colorful Accent 6" w:uiPriority="51"/>
-    <w:lsdException w:name="Grid Table 7 Colorful Accent 6" w:uiPriority="52"/>
-    <w:lsdException w:name="List Table 1 Light" w:uiPriority="46"/>
-    <w:lsdException w:name="List Table 2" w:uiPriority="47"/>
-    <w:lsdException w:name="List Table 3" w:uiPriority="48"/>
-    <w:lsdException w:name="List Table 4" w:uiPriority="49"/>
-    <w:lsdException w:name="List Table 5 Dark" w:uiPriority="50"/>
-    <w:lsdException w:name="List Table 6 Colorful" w:uiPriority="51"/>
-    <w:lsdException w:name="List Table 7 Colorful" w:uiPriority="52"/>
-    <w:lsdException w:name="List Table 1 Light Accent 1" w:uiPriority="46"/>
-    <w:lsdException w:name="List Table 2 Accent 1" w:uiPriority="47"/>
-    <w:lsdException w:name="List Table 3 Accent 1" w:uiPriority="48"/>
-    <w:lsdException w:name="List Table 4 Accent 1" w:uiPriority="49"/>
-    <w:lsdException w:name="List Table 5 Dark Accent 1" w:uiPriority="50"/>
-    <w:lsdException w:name="List Table 6 Colorful Accent 1" w:uiPriority="51"/>
-    <w:lsdException w:name="List Table 7 Colorful Accent 1" w:uiPriority="52"/>
-    <w:lsdException w:name="List Table 1 Light Accent 2" w:uiPriority="46"/>
-    <w:lsdException w:name="List Table 2 Accent 2" w:uiPriority="47"/>
-    <w:lsdException w:name="List Table 3 Accent 2" w:uiPriority="48"/>
-    <w:lsdException w:name="List Table 4 Accent 2" w:uiPriority="49"/>
-    <w:lsdException w:name="List Table 5 Dark Accent 2" w:uiPriority="50"/>
-    <w:lsdException w:name="List Table 6 Colorful Accent 2" w:uiPriority="51"/>
-    <w:lsdException w:name="List Table 7 Colorful Accent 2" w:uiPriority="52"/>
-    <w:lsdException w:name="List Table 1 Light Accent 3" w:uiPriority="46"/>
-    <w:lsdException w:name="List Table 2 Accent 3" w:uiPriority="47"/>
-    <w:lsdException w:name="List Table 3 Accent 3" w:uiPriority="48"/>
-    <w:lsdException w:name="List Table 4 Accent 3" w:uiPriority="49"/>
-    <w:lsdException w:name="List Table 5 Dark Accent 3" w:uiPriority="50"/>
-    <w:lsdException w:name="List Table 6 Colorful Accent 3" w:uiPriority="51"/>
-    <w:lsdException w:name="List Table 7 Colorful Accent 3" w:uiPriority="52"/>
-    <w:lsdException w:name="List Table 1 Light Accent 4" w:uiPriority="46"/>
-    <w:lsdException w:name="List Table 2 Accent 4" w:uiPriority="47"/>
-    <w:lsdException w:name="List Table 3 Accent 4" w:uiPriority="48"/>
-    <w:lsdException w:name="List Table 4 Accent 4" w:uiPriority="49"/>
-    <w:lsdException w:name="List Table 5 Dark Accent 4" w:uiPriority="50"/>
-    <w:lsdException w:name="List Table 6 Colorful Accent 4" w:uiPriority="51"/>
-    <w:lsdException w:name="List Table 7 Colorful Accent 4" w:uiPriority="52"/>
-    <w:lsdException w:name="List Table 1 Light Accent 5" w:uiPriority="46"/>
-    <w:lsdException w:name="List Table 2 Accent 5" w:uiPriority="47"/>
-    <w:lsdException w:name="List Table 3 Accent 5" w:uiPriority="48"/>
-    <w:lsdException w:name="List Table 4 Accent 5" w:uiPriority="49"/>
-    <w:lsdException w:name="List Table 5 Dark Accent 5" w:uiPriority="50"/>
-    <w:lsdException w:name="List Table 6 Colorful Accent 5" w:uiPriority="51"/>
-    <w:lsdException w:name="List Table 7 Colorful Accent 5" w:uiPriority="52"/>
-    <w:lsdException w:name="List Table 1 Light Accent 6" w:uiPriority="46"/>
-    <w:lsdException w:name="List Table 2 Accent 6" w:uiPriority="47"/>
-    <w:lsdException w:name="List Table 3 Accent 6" w:uiPriority="48"/>
-    <w:lsdException w:name="List Table 4 Accent 6" w:uiPriority="49"/>
-    <w:lsdException w:name="List Table 5 Dark Accent 6" w:uiPriority="50"/>
-    <w:lsdException w:name="List Table 6 Colorful Accent 6" w:uiPriority="51"/>
-    <w:lsdException w:name="List Table 7 Colorful Accent 6" w:uiPriority="52"/>
+  <w:latentStyles w:defLockedState="0" w:defUIPriority="99" w:defSemiHidden="1" w:defUnhideWhenUsed="1" w:defQFormat="0" w:count="267">
+    <w:lsdException w:name="Normal" w:semiHidden="0" w:uiPriority="0" w:unhideWhenUsed="0" w:qFormat="1"/>
+    <w:lsdException w:name="heading 1" w:semiHidden="0" w:uiPriority="9" w:unhideWhenUsed="0" w:qFormat="1"/>
+    <w:lsdException w:name="heading 2" w:uiPriority="9" w:qFormat="1"/>
+    <w:lsdException w:name="heading 3" w:uiPriority="9" w:qFormat="1"/>
+    <w:lsdException w:name="heading 4" w:uiPriority="9" w:qFormat="1"/>
+    <w:lsdException w:name="heading 5" w:uiPriority="9" w:qFormat="1"/>
+    <w:lsdException w:name="heading 6" w:uiPriority="9" w:qFormat="1"/>
+    <w:lsdException w:name="heading 7" w:uiPriority="9" w:qFormat="1"/>
+    <w:lsdException w:name="heading 8" w:uiPriority="9" w:qFormat="1"/>
+    <w:lsdException w:name="heading 9" w:uiPriority="9" w:qFormat="1"/>
+    <w:lsdException w:name="toc 1" w:uiPriority="39"/>
+    <w:lsdException w:name="toc 2" w:uiPriority="39"/>
+    <w:lsdException w:name="toc 3" w:uiPriority="39"/>
+    <w:lsdException w:name="toc 4" w:uiPriority="39"/>
+    <w:lsdException w:name="toc 5" w:uiPriority="39"/>
+    <w:lsdException w:name="toc 6" w:uiPriority="39"/>
+    <w:lsdException w:name="toc 7" w:uiPriority="39"/>
+    <w:lsdException w:name="toc 8" w:uiPriority="39"/>
+    <w:lsdException w:name="toc 9" w:uiPriority="39"/>
+    <w:lsdException w:name="caption" w:uiPriority="35" w:qFormat="1"/>
+    <w:lsdException w:name="Title" w:semiHidden="0" w:uiPriority="10" w:unhideWhenUsed="0" w:qFormat="1"/>
+    <w:lsdException w:name="Default Paragraph Font" w:uiPriority="1"/>
+    <w:lsdException w:name="Subtitle" w:semiHidden="0" w:uiPriority="11" w:unhideWhenUsed="0" w:qFormat="1"/>
+    <w:lsdException w:name="Strong" w:semiHidden="0" w:uiPriority="22" w:unhideWhenUsed="0" w:qFormat="1"/>
+    <w:lsdException w:name="Emphasis" w:semiHidden="0" w:uiPriority="20" w:unhideWhenUsed="0" w:qFormat="1"/>
+    <w:lsdException w:name="Table Grid" w:semiHidden="0" w:uiPriority="59" w:unhideWhenUsed="0"/>
+    <w:lsdException w:name="Placeholder Text" w:unhideWhenUsed="0"/>
+    <w:lsdException w:name="No Spacing" w:semiHidden="0" w:uiPriority="1" w:unhideWhenUsed="0" w:qFormat="1"/>
+    <w:lsdException w:name="Light Shading" w:semiHidden="0" w:uiPriority="60" w:unhideWhenUsed="0"/>
+    <w:lsdException w:name="Light List" w:semiHidden="0" w:uiPriority="61" w:unhideWhenUsed="0"/>
+    <w:lsdException w:name="Light Grid" w:semiHidden="0" w:uiPriority="62" w:unhideWhenUsed="0"/>
+    <w:lsdException w:name="Medium Shading 1" w:semiHidden="0" w:uiPriority="63" w:unhideWhenUsed="0"/>
+    <w:lsdException w:name="Medium Shading 2" w:semiHidden="0" w:uiPriority="64" w:unhideWhenUsed="0"/>
+    <w:lsdException w:name="Medium List 1" w:semiHidden="0" w:uiPriority="65" w:unhideWhenUsed="0"/>
+    <w:lsdException w:name="Medium List 2" w:semiHidden="0" w:uiPriority="66" w:unhideWhenUsed="0"/>
+    <w:lsdException w:name="Medium Grid 1" w:semiHidden="0" w:uiPriority="67" w:unhideWhenUsed="0"/>
+    <w:lsdException w:name="Medium Grid 2" w:semiHidden="0" w:uiPriority="68" w:unhideWhenUsed="0"/>
+    <w:lsdException w:name="Medium Grid 3" w:semiHidden="0" w:uiPriority="69" w:unhideWhenUsed="0"/>
+    <w:lsdException w:name="Dark List" w:semiHidden="0" w:uiPriority="70" w:unhideWhenUsed="0"/>
+    <w:lsdException w:name="Colorful Shading" w:semiHidden="0" w:uiPriority="71" w:unhideWhenUsed="0"/>
+    <w:lsdException w:name="Colorful List" w:semiHidden="0" w:uiPriority="72" w:unhideWhenUsed="0"/>
+    <w:lsdException w:name="Colorful Grid" w:semiHidden="0" w:uiPriority="73" w:unhideWhenUsed="0"/>
+    <w:lsdException w:name="Light Shading Accent 1" w:semiHidden="0" w:uiPriority="60" w:unhideWhenUsed="0"/>
+    <w:lsdException w:name="Light List Accent 1" w:semiHidden="0" w:uiPriority="61" w:unhideWhenUsed="0"/>
+    <w:lsdException w:name="Light Grid Accent 1" w:semiHidden="0" w:uiPriority="62" w:unhideWhenUsed="0"/>
+    <w:lsdException w:name="Medium Shading 1 Accent 1" w:semiHidden="0" w:uiPriority="63" w:unhideWhenUsed="0"/>
+    <w:lsdException w:name="Medium Shading 2 Accent 1" w:semiHidden="0" w:uiPriority="64" w:unhideWhenUsed="0"/>
+    <w:lsdException w:name="Medium List 1 Accent 1" w:semiHidden="0" w:uiPriority="65" w:unhideWhenUsed="0"/>
+    <w:lsdException w:name="Revision" w:unhideWhenUsed="0"/>
+    <w:lsdException w:name="List Paragraph" w:semiHidden="0" w:uiPriority="34" w:unhideWhenUsed="0" w:qFormat="1"/>
+    <w:lsdException w:name="Quote" w:semiHidden="0" w:uiPriority="29" w:unhideWhenUsed="0" w:qFormat="1"/>
+    <w:lsdException w:name="Intense Quote" w:semiHidden="0" w:uiPriority="30" w:unhideWhenUsed="0" w:qFormat="1"/>
+    <w:lsdException w:name="Medium List 2 Accent 1" w:semiHidden="0" w:uiPriority="66" w:unhideWhenUsed="0"/>
+    <w:lsdException w:name="Medium Grid 1 Accent 1" w:semiHidden="0" w:uiPriority="67" w:unhideWhenUsed="0"/>
+    <w:lsdException w:name="Medium Grid 2 Accent 1" w:semiHidden="0" w:uiPriority="68" w:unhideWhenUsed="0"/>
+    <w:lsdException w:name="Medium Grid 3 Accent 1" w:semiHidden="0" w:uiPriority="69" w:unhideWhenUsed="0"/>
+    <w:lsdException w:name="Dark List Accent 1" w:semiHidden="0" w:uiPriority="70" w:unhideWhenUsed="0"/>
+    <w:lsdException w:name="Colorful Shading Accent 1" w:semiHidden="0" w:uiPriority="71" w:unhideWhenUsed="0"/>
+    <w:lsdException w:name="Colorful List Accent 1" w:semiHidden="0" w:uiPriority="72" w:unhideWhenUsed="0"/>
+    <w:lsdException w:name="Colorful Grid Accent 1" w:semiHidden="0" w:uiPriority="73" w:unhideWhenUsed="0"/>
+    <w:lsdException w:name="Light Shading Accent 2" w:semiHidden="0" w:uiPriority="60" w:unhideWhenUsed="0"/>
+    <w:lsdException w:name="Light List Accent 2" w:semiHidden="0" w:uiPriority="61" w:unhideWhenUsed="0"/>
+    <w:lsdException w:name="Light Grid Accent 2" w:semiHidden="0" w:uiPriority="62" w:unhideWhenUsed="0"/>
+    <w:lsdException w:name="Medium Shading 1 Accent 2" w:semiHidden="0" w:uiPriority="63" w:unhideWhenUsed="0"/>
+    <w:lsdException w:name="Medium Shading 2 Accent 2" w:semiHidden="0" w:uiPriority="64" w:unhideWhenUsed="0"/>
+    <w:lsdException w:name="Medium List 1 Accent 2" w:semiHidden="0" w:uiPriority="65" w:unhideWhenUsed="0"/>
+    <w:lsdException w:name="Medium List 2 Accent 2" w:semiHidden="0" w:uiPriority="66" w:unhideWhenUsed="0"/>
+    <w:lsdException w:name="Medium Grid 1 Accent 2" w:semiHidden="0" w:uiPriority="67" w:unhideWhenUsed="0"/>
+    <w:lsdException w:name="Medium Grid 2 Accent 2" w:semiHidden="0" w:uiPriority="68" w:unhideWhenUsed="0"/>
+    <w:lsdException w:name="Medium Grid 3 Accent 2" w:semiHidden="0" w:uiPriority="69" w:unhideWhenUsed="0"/>
+    <w:lsdException w:name="Dark List Accent 2" w:semiHidden="0" w:uiPriority="70" w:unhideWhenUsed="0"/>
+    <w:lsdException w:name="Colorful Shading Accent 2" w:semiHidden="0" w:uiPriority="71" w:unhideWhenUsed="0"/>
+    <w:lsdException w:name="Colorful List Accent 2" w:semiHidden="0" w:uiPriority="72" w:unhideWhenUsed="0"/>
+    <w:lsdException w:name="Colorful Grid Accent 2" w:semiHidden="0" w:uiPriority="73" w:unhideWhenUsed="0"/>
+    <w:lsdException w:name="Light Shading Accent 3" w:semiHidden="0" w:uiPriority="60" w:unhideWhenUsed="0"/>
+    <w:lsdException w:name="Light List Accent 3" w:semiHidden="0" w:uiPriority="61" w:unhideWhenUsed="0"/>
+    <w:lsdException w:name="Light Grid Accent 3" w:semiHidden="0" w:uiPriority="62" w:unhideWhenUsed="0"/>
+    <w:lsdException w:name="Medium Shading 1 Accent 3" w:semiHidden="0" w:uiPriority="63" w:unhideWhenUsed="0"/>
+    <w:lsdException w:name="Medium Shading 2 Accent 3" w:semiHidden="0" w:uiPriority="64" w:unhideWhenUsed="0"/>
+    <w:lsdException w:name="Medium List 1 Accent 3" w:semiHidden="0" w:uiPriority="65" w:unhideWhenUsed="0"/>
+    <w:lsdException w:name="Medium List 2 Accent 3" w:semiHidden="0" w:uiPriority="66" w:unhideWhenUsed="0"/>
+    <w:lsdException w:name="Medium Grid 1 Accent 3" w:semiHidden="0" w:uiPriority="67" w:unhideWhenUsed="0"/>
+    <w:lsdException w:name="Medium Grid 2 Accent 3" w:semiHidden="0" w:uiPriority="68" w:unhideWhenUsed="0"/>
+    <w:lsdException w:name="Medium Grid 3 Accent 3" w:semiHidden="0" w:uiPriority="69" w:unhideWhenUsed="0"/>
+    <w:lsdException w:name="Dark List Accent 3" w:semiHidden="0" w:uiPriority="70" w:unhideWhenUsed="0"/>
+    <w:lsdException w:name="Colorful Shading Accent 3" w:semiHidden="0" w:uiPriority="71" w:unhideWhenUsed="0"/>
+    <w:lsdException w:name="Colorful List Accent 3" w:semiHidden="0" w:uiPriority="72" w:unhideWhenUsed="0"/>
+    <w:lsdException w:name="Colorful Grid Accent 3" w:semiHidden="0" w:uiPriority="73" w:unhideWhenUsed="0"/>
+    <w:lsdException w:name="Light Shading Accent 4" w:semiHidden="0" w:uiPriority="60" w:unhideWhenUsed="0"/>
+    <w:lsdException w:name="Light List Accent 4" w:semiHidden="0" w:uiPriority="61" w:unhideWhenUsed="0"/>
+    <w:lsdException w:name="Light Grid Accent 4" w:semiHidden="0" w:uiPriority="62" w:unhideWhenUsed="0"/>
+    <w:lsdException w:name="Medium Shading 1 Accent 4" w:semiHidden="0" w:uiPriority="63" w:unhideWhenUsed="0"/>
+    <w:lsdException w:name="Medium Shading 2 Accent 4" w:semiHidden="0" w:uiPriority="64" w:unhideWhenUsed="0"/>
+    <w:lsdException w:name="Medium List 1 Accent 4" w:semiHidden="0" w:uiPriority="65" w:unhideWhenUsed="0"/>
+    <w:lsdException w:name="Medium List 2 Accent 4" w:semiHidden="0" w:uiPriority="66" w:unhideWhenUsed="0"/>
+    <w:lsdException w:name="Medium Grid 1 Accent 4" w:semiHidden="0" w:uiPriority="67" w:unhideWhenUsed="0"/>
+    <w:lsdException w:name="Medium Grid 2 Accent 4" w:semiHidden="0" w:uiPriority="68" w:unhideWhenUsed="0"/>
+    <w:lsdException w:name="Medium Grid 3 Accent 4" w:semiHidden="0" w:uiPriority="69" w:unhideWhenUsed="0"/>
+    <w:lsdException w:name="Dark List Accent 4" w:semiHidden="0" w:uiPriority="70" w:unhideWhenUsed="0"/>
+    <w:lsdException w:name="Colorful Shading Accent 4" w:semiHidden="0" w:uiPriority="71" w:unhideWhenUsed="0"/>
+    <w:lsdException w:name="Colorful List Accent 4" w:semiHidden="0" w:uiPriority="72" w:unhideWhenUsed="0"/>
+    <w:lsdException w:name="Colorful Grid Accent 4" w:semiHidden="0" w:uiPriority="73" w:unhideWhenUsed="0"/>
+    <w:lsdException w:name="Light Shading Accent 5" w:semiHidden="0" w:uiPriority="60" w:unhideWhenUsed="0"/>
+    <w:lsdException w:name="Light List Accent 5" w:semiHidden="0" w:uiPriority="61" w:unhideWhenUsed="0"/>
+    <w:lsdException w:name="Light Grid Accent 5" w:semiHidden="0" w:uiPriority="62" w:unhideWhenUsed="0"/>
+    <w:lsdException w:name="Medium Shading 1 Accent 5" w:semiHidden="0" w:uiPriority="63" w:unhideWhenUsed="0"/>
+    <w:lsdException w:name="Medium Shading 2 Accent 5" w:semiHidden="0" w:uiPriority="64" w:unhideWhenUsed="0"/>
+    <w:lsdException w:name="Medium List 1 Accent 5" w:semiHidden="0" w:uiPriority="65" w:unhideWhenUsed="0"/>
+    <w:lsdException w:name="Medium List 2 Accent 5" w:semiHidden="0" w:uiPriority="66" w:unhideWhenUsed="0"/>
+    <w:lsdException w:name="Medium Grid 1 Accent 5" w:semiHidden="0" w:uiPriority="67" w:unhideWhenUsed="0"/>
+    <w:lsdException w:name="Medium Grid 2 Accent 5" w:semiHidden="0" w:uiPriority="68" w:unhideWhenUsed="0"/>
+    <w:lsdException w:name="Medium Grid 3 Accent 5" w:semiHidden="0" w:uiPriority="69" w:unhideWhenUsed="0"/>
+    <w:lsdException w:name="Dark List Accent 5" w:semiHidden="0" w:uiPriority="70" w:unhideWhenUsed="0"/>
+    <w:lsdException w:name="Colorful Shading Accent 5" w:semiHidden="0" w:uiPriority="71" w:unhideWhenUsed="0"/>
+    <w:lsdException w:name="Colorful List Accent 5" w:semiHidden="0" w:uiPriority="72" w:unhideWhenUsed="0"/>
+    <w:lsdException w:name="Colorful Grid Accent 5" w:semiHidden="0" w:uiPriority="73" w:unhideWhenUsed="0"/>
+    <w:lsdException w:name="Light Shading Accent 6" w:semiHidden="0" w:uiPriority="60" w:unhideWhenUsed="0"/>
+    <w:lsdException w:name="Light List Accent 6" w:semiHidden="0" w:uiPriority="61" w:unhideWhenUsed="0"/>
+    <w:lsdException w:name="Light Grid Accent 6" w:semiHidden="0" w:uiPriority="62" w:unhideWhenUsed="0"/>
+    <w:lsdException w:name="Medium Shading 1 Accent 6" w:semiHidden="0" w:uiPriority="63" w:unhideWhenUsed="0"/>
+    <w:lsdException w:name="Medium Shading 2 Accent 6" w:semiHidden="0" w:uiPriority="64" w:unhideWhenUsed="0"/>
+    <w:lsdException w:name="Medium List 1 Accent 6" w:semiHidden="0" w:uiPriority="65" w:unhideWhenUsed="0"/>
+    <w:lsdException w:name="Medium List 2 Accent 6" w:semiHidden="0" w:uiPriority="66" w:unhideWhenUsed="0"/>
+    <w:lsdException w:name="Medium Grid 1 Accent 6" w:semiHidden="0" w:uiPriority="67" w:unhideWhenUsed="0"/>
+    <w:lsdException w:name="Medium Grid 2 Accent 6" w:semiHidden="0" w:uiPriority="68" w:unhideWhenUsed="0"/>
+    <w:lsdException w:name="Medium Grid 3 Accent 6" w:semiHidden="0" w:uiPriority="69" w:unhideWhenUsed="0"/>
+    <w:lsdException w:name="Dark List Accent 6" w:semiHidden="0" w:uiPriority="70" w:unhideWhenUsed="0"/>
+    <w:lsdException w:name="Colorful Shading Accent 6" w:semiHidden="0" w:uiPriority="71" w:unhideWhenUsed="0"/>
+    <w:lsdException w:name="Colorful List Accent 6" w:semiHidden="0" w:uiPriority="72" w:unhideWhenUsed="0"/>
+    <w:lsdException w:name="Colorful Grid Accent 6" w:semiHidden="0" w:uiPriority="73" w:unhideWhenUsed="0"/>
+    <w:lsdException w:name="Subtle Emphasis" w:semiHidden="0" w:uiPriority="19" w:unhideWhenUsed="0" w:qFormat="1"/>
+    <w:lsdException w:name="Intense Emphasis" w:semiHidden="0" w:uiPriority="21" w:unhideWhenUsed="0" w:qFormat="1"/>
+    <w:lsdException w:name="Subtle Reference" w:semiHidden="0" w:uiPriority="31" w:unhideWhenUsed="0" w:qFormat="1"/>
+    <w:lsdException w:name="Intense Reference" w:semiHidden="0" w:uiPriority="32" w:unhideWhenUsed="0" w:qFormat="1"/>
+    <w:lsdException w:name="Book Title" w:semiHidden="0" w:uiPriority="33" w:unhideWhenUsed="0" w:qFormat="1"/>
+    <w:lsdException w:name="Bibliography" w:uiPriority="37"/>
+    <w:lsdException w:name="TOC Heading" w:uiPriority="39" w:qFormat="1"/>
   </w:latentStyles>
   <w:style w:type="paragraph" w:default="1" w:styleId="Normal">
     <w:name w:val="Normal"/>
@@ -6924,6 +6678,7 @@
     <w:uiPriority w:val="99"/>
     <w:semiHidden/>
     <w:unhideWhenUsed/>
+    <w:qFormat/>
     <w:tblPr>
       <w:tblInd w:w="0" w:type="dxa"/>
       <w:tblCellMar>

</xml_diff>